<commit_message>
updated and minor correction 29th june 2025
</commit_message>
<xml_diff>
--- a/Gulf Market Resume/200604CS4942569 rw.docx
+++ b/Gulf Market Resume/200604CS4942569 rw.docx
@@ -1,6 +1,6 @@
 
 <file path=word/document.xml><?xml version="1.0" encoding="utf-8"?>
-<w:document xmlns:wpc="http://schemas.microsoft.com/office/word/2010/wordprocessingCanvas" xmlns:cx="http://schemas.microsoft.com/office/drawing/2014/chartex" xmlns:cx1="http://schemas.microsoft.com/office/drawing/2015/9/8/chartex" xmlns:mc="http://schemas.openxmlformats.org/markup-compatibility/2006" xmlns:o="urn:schemas-microsoft-com:office:office" xmlns:r="http://schemas.openxmlformats.org/officeDocument/2006/relationships" xmlns:m="http://schemas.openxmlformats.org/officeDocument/2006/math" xmlns:v="urn:schemas-microsoft-com:vml" xmlns:wp14="http://schemas.microsoft.com/office/word/2010/wordprocessingDrawing" xmlns:wp="http://schemas.openxmlformats.org/drawingml/2006/wordprocessingDrawing" xmlns:w10="urn:schemas-microsoft-com:office:word" xmlns:w="http://schemas.openxmlformats.org/wordprocessingml/2006/main" xmlns:w14="http://schemas.microsoft.com/office/word/2010/wordml" xmlns:w15="http://schemas.microsoft.com/office/word/2012/wordml" xmlns:w16se="http://schemas.microsoft.com/office/word/2015/wordml/symex" xmlns:wpg="http://schemas.microsoft.com/office/word/2010/wordprocessingGroup" xmlns:wpi="http://schemas.microsoft.com/office/word/2010/wordprocessingInk" xmlns:wne="http://schemas.microsoft.com/office/word/2006/wordml" xmlns:wps="http://schemas.microsoft.com/office/word/2010/wordprocessingShape" mc:Ignorable="w14 w15 w16se wp14">
+<w:document xmlns:wpc="http://schemas.microsoft.com/office/word/2010/wordprocessingCanvas" xmlns:cx="http://schemas.microsoft.com/office/drawing/2014/chartex" xmlns:cx1="http://schemas.microsoft.com/office/drawing/2015/9/8/chartex" xmlns:cx2="http://schemas.microsoft.com/office/drawing/2015/10/21/chartex" xmlns:cx3="http://schemas.microsoft.com/office/drawing/2016/5/9/chartex" xmlns:cx4="http://schemas.microsoft.com/office/drawing/2016/5/10/chartex" xmlns:cx5="http://schemas.microsoft.com/office/drawing/2016/5/11/chartex" xmlns:cx6="http://schemas.microsoft.com/office/drawing/2016/5/12/chartex" xmlns:cx7="http://schemas.microsoft.com/office/drawing/2016/5/13/chartex" xmlns:cx8="http://schemas.microsoft.com/office/drawing/2016/5/14/chartex" xmlns:mc="http://schemas.openxmlformats.org/markup-compatibility/2006" xmlns:aink="http://schemas.microsoft.com/office/drawing/2016/ink" xmlns:am3d="http://schemas.microsoft.com/office/drawing/2017/model3d" xmlns:o="urn:schemas-microsoft-com:office:office" xmlns:oel="http://schemas.microsoft.com/office/2019/extlst" xmlns:r="http://schemas.openxmlformats.org/officeDocument/2006/relationships" xmlns:m="http://schemas.openxmlformats.org/officeDocument/2006/math" xmlns:v="urn:schemas-microsoft-com:vml" xmlns:wp14="http://schemas.microsoft.com/office/word/2010/wordprocessingDrawing" xmlns:wp="http://schemas.openxmlformats.org/drawingml/2006/wordprocessingDrawing" xmlns:w10="urn:schemas-microsoft-com:office:word" xmlns:w="http://schemas.openxmlformats.org/wordprocessingml/2006/main" xmlns:w14="http://schemas.microsoft.com/office/word/2010/wordml" xmlns:w15="http://schemas.microsoft.com/office/word/2012/wordml" xmlns:w16cex="http://schemas.microsoft.com/office/word/2018/wordml/cex" xmlns:w16cid="http://schemas.microsoft.com/office/word/2016/wordml/cid" xmlns:w16="http://schemas.microsoft.com/office/word/2018/wordml" xmlns:w16du="http://schemas.microsoft.com/office/word/2023/wordml/word16du" xmlns:w16sdtdh="http://schemas.microsoft.com/office/word/2020/wordml/sdtdatahash" xmlns:w16sdtfl="http://schemas.microsoft.com/office/word/2024/wordml/sdtformatlock" xmlns:w16se="http://schemas.microsoft.com/office/word/2015/wordml/symex" xmlns:wpg="http://schemas.microsoft.com/office/word/2010/wordprocessingGroup" xmlns:wpi="http://schemas.microsoft.com/office/word/2010/wordprocessingInk" xmlns:wne="http://schemas.microsoft.com/office/word/2006/wordml" xmlns:wps="http://schemas.microsoft.com/office/word/2010/wordprocessingShape" mc:Ignorable="w14 w15 w16se w16cid w16 w16cex w16sdtdh w16sdtfl w16du wp14">
   <w:body>
     <w:tbl>
       <w:tblPr>
@@ -51,7 +51,7 @@
                 <w:sz w:val="18"/>
               </w:rPr>
               <w:drawing>
-                <wp:anchor distT="0" distB="0" distL="114300" distR="114300" simplePos="0" relativeHeight="251658240" behindDoc="0" locked="0" layoutInCell="1" allowOverlap="1">
+                <wp:anchor distT="0" distB="0" distL="114300" distR="114300" simplePos="0" relativeHeight="251658240" behindDoc="0" locked="0" layoutInCell="1" allowOverlap="1" wp14:anchorId="1F44B6B8" wp14:editId="2A226538">
                   <wp:simplePos x="0" y="0"/>
                   <wp:positionH relativeFrom="column">
                     <wp:posOffset>191831</wp:posOffset>
@@ -211,7 +211,7 @@
                     <mc:AlternateContent>
                       <mc:Choice Requires="wps">
                         <w:drawing>
-                          <wp:inline distT="0" distB="0" distL="0" distR="0" wp14:anchorId="6727A358" wp14:editId="76B261FF">
+                          <wp:inline distT="0" distB="0" distL="0" distR="0" wp14:anchorId="0491EDEA" wp14:editId="6D60D1F1">
                             <wp:extent cx="174929" cy="174929"/>
                             <wp:effectExtent l="0" t="0" r="0" b="0"/>
                             <wp:docPr id="22" name="Freeform 10"/>
@@ -829,7 +829,7 @@
                           </wp:inline>
                         </w:drawing>
                       </mc:Choice>
-                      <mc:Fallback xmlns:cx2="http://schemas.microsoft.com/office/drawing/2015/10/21/chartex" xmlns:cx3="http://schemas.microsoft.com/office/drawing/2016/5/9/chartex" xmlns:cx4="http://schemas.microsoft.com/office/drawing/2016/5/10/chartex" xmlns:cx5="http://schemas.microsoft.com/office/drawing/2016/5/11/chartex" xmlns:cx6="http://schemas.microsoft.com/office/drawing/2016/5/12/chartex" xmlns:cx7="http://schemas.microsoft.com/office/drawing/2016/5/13/chartex" xmlns:cx8="http://schemas.microsoft.com/office/drawing/2016/5/14/chartex" xmlns:aink="http://schemas.microsoft.com/office/drawing/2016/ink" xmlns:am3d="http://schemas.microsoft.com/office/drawing/2017/model3d" xmlns:oel="http://schemas.microsoft.com/office/2019/extlst" xmlns:w16cex="http://schemas.microsoft.com/office/word/2018/wordml/cex" xmlns:w16cid="http://schemas.microsoft.com/office/word/2016/wordml/cid" xmlns:w16="http://schemas.microsoft.com/office/word/2018/wordml" xmlns:w16sdtdh="http://schemas.microsoft.com/office/word/2020/wordml/sdtdatahash">
+                      <mc:Fallback>
                         <w:pict>
                           <v:shape w14:anchorId="3B3AA776" id="Freeform 10" o:spid="_x0000_s1026" style="width:13.75pt;height:13.75pt;visibility:visible;mso-wrap-style:square;mso-left-percent:-10001;mso-top-percent:-10001;mso-position-horizontal:absolute;mso-position-horizontal-relative:char;mso-position-vertical:absolute;mso-position-vertical-relative:line;mso-left-percent:-10001;mso-top-percent:-10001;v-text-anchor:top" coordsize="247,247" o:gfxdata="UEsDBBQABgAIAAAAIQC2gziS/gAAAOEBAAATAAAAW0NvbnRlbnRfVHlwZXNdLnhtbJSRQU7DMBBF 90jcwfIWJU67QAgl6YK0S0CoHGBkTxKLZGx5TGhvj5O2G0SRWNoz/78nu9wcxkFMGNg6quQqL6RA 0s5Y6ir5vt9lD1JwBDIwOMJKHpHlpr69KfdHjyxSmriSfYz+USnWPY7AufNIadK6MEJMx9ApD/oD OlTrorhX2lFEilmcO2RdNtjC5xDF9pCuTyYBB5bi6bQ4syoJ3g9WQ0ymaiLzg5KdCXlKLjvcW893 SUOqXwnz5DrgnHtJTxOsQfEKIT7DmDSUCaxw7Rqn8787ZsmRM9e2VmPeBN4uqYvTtW7jvijg9N/y JsXecLq0q+WD6m8AAAD//wMAUEsDBBQABgAIAAAAIQA4/SH/1gAAAJQBAAALAAAAX3JlbHMvLnJl bHOkkMFqwzAMhu+DvYPRfXGawxijTi+j0GvpHsDYimMaW0Yy2fr2M4PBMnrbUb/Q94l/f/hMi1qR JVI2sOt6UJgd+ZiDgffL8ekFlFSbvV0oo4EbChzGx4f9GRdb25HMsYhqlCwG5lrLq9biZkxWOiqY 22YiTra2kYMu1l1tQD30/bPm3wwYN0x18gb45AdQl1tp5j/sFB2T0FQ7R0nTNEV3j6o9feQzro1i OWA14Fm+Q8a1a8+Bvu/d/dMb2JY5uiPbhG/ktn4cqGU/er3pcvwCAAD//wMAUEsDBBQABgAIAAAA IQDOUPoS/goAAG40AAAOAAAAZHJzL2Uyb0RvYy54bWysW11vG8sNfS/Q/7DQY4HGmtV+yYhzgebi FgXS2wJx0ee1PmyhklbdlWPn/vp7OMNZcZwlRBd9SeQRl8NzhsMhOdqPP70e9tm3TT/suuPdzH2Y z7LNcdWtd8fHu9m/7n/5czPLhnN7XLf77ri5m33fDLOfPv3xDx9fTrebvHvq9utNn0HJcbh9Od3N ns7n0+3NzbB62hza4UN32hzx5bbrD+0Zf/aPN+u+fYH2w/4mn8+rm5euX5/6brUZBoz+HL6cffL6 t9vN6vyP7XbYnLP93Qy2nf2/vf/3gf69+fSxvX3s29PTbsVmtP+DFYd2d8Sko6qf23ObPfe7H1Qd dqu+G7rt+cOqO9x02+1utfEYgMbN36D5+tSeNh4LyBlOI03D/0/t6tdvX0//7Mn04fSlW/1nACM3 L6fhdvyG/hggkz28/L1bYw3b53Pnwb5u+wM9CRjZq+f0+8jp5vWcrTDo6mKZL2fZCl/xZ5qhvY0P r56H8183nVfUfvsynMOSrPHJE7rOju0Bs95j+baHPVbnTzdZXtTZC/3LCzgKOSHklmX2NCWUC6G8 KKc1LaTQvJnWVEihwk1rKqVQPp/WVL0RmkRXS6GFYhN23MiTaxSesCKjEJE5yZOTlLu6mYbnJOe6 Lkm6qzRdCetFodglaXfVXLEr4b3IFV2SeFdqukzMu4R6zR1cwv1C89GEe6e4Vp5wn7tpjLnkviqm 6col9a5ZKKok9XmlqJLMu0WlqEqYzxVVkng311RJ4peKJkn7UvH4hWRdCwySc+yvya2zkJQr2BaS 8XqpKJKEK965kHxXmiJJt6ZIso19NQ3NQPZCkp0rHBWSbAhNhrxCsq3slUKSvVDWv5BsK8GgkGSX yrIVkm2Fo0KSXSqOhNPrEoSVrVtIsitNkWTbKUGzlGzXigOUku1ciQGlpLtWYkAp6daCXCn5bpQY V0q+tSOhlIQ3Ck+lJLxQjs9SMt4o51QpGcf6Tm6USjK+VBivJOPalqsk4xq6SjKOA3baJsl4rRwF lWQcx/60Jsl4tZjevZVkXIuVlWS8VBivJONaYldLxkslENSS8aUSLWvJuJZh1JJxN1e2Sy0p14iq JeVurkTMOuFc8fJacu6cEqFqSTr4nAy+tSTdISBOekIjWafjflJXI2l3jaZL8u4KZdM0CfGNEvEa SbxD5Ji2K2Fe89FGMu8QO6Z1JdQjeEzzJaknVqd1Jdw3ip8uE+41R12m3Ct8LRPukUdM2rVMuK8V p18m3CO5mdaVcF8pPrFMuFcrmoT7UtlBy4T7pcL9MuEegWRyHd08IR+hZBKkmyfsayjdXNKfI5oo 2hL+kRIotskFyJ0C1M2TFaiVLASJt0hV8lzZSohbQszVyhq4uVyEfKEiTVZBixiIcGLSvFDCj0vK VIeVn+bNJaugthlcsgryPEJr4zE2L9qn2M9YvR65oYFPWUvdsbnvoZy6gXon1N1Ah+TeUUMDKiBF 3Q9FGDaS8MIkDEcg4dIkjHUmYd9XuWoGlpGElybNtEwkjXWwQKR18OI2kI5ROhtMxzidDSgV9t4Y G9ScoaI6t0Cl8py0owI3iTPU3AY1Z6i5DWrOUNGzsxhDBTPZvrBBpbLYi9ugLhgqClyTMQx1YYO6 YKgoVi3aqVwl21GRmsQZKupOkzhDRXVpEmeooQN6dadSGeltt0GlWpHEUQ5ajKGC0IvboFLV58Vt UKm08+K2VaX6zYvboFKRRuKowyxQqRLz4jaoFUNFRWXSzlBRNpnEGSpqI4s4VUdkOwogkzhDRZVj EmeoqGRM4gwV1YpJnKGiIrGIU0lCUFF0mMQZKuoKkzhDbWxQqXbwxtigNgy1sUGlCoC0I8e32E5J vhe3QaU83ovboFKq7sVtUCkb9+I2qD7hJnlKqS1gfU4dHrDBdXPGS4mxbQZGTLmv7QHG7OZG0JfE yQh6TJ2QpAqTwiHBWWiPm9G3d6L9LMOd6AM9096e2jMlr/Fj9nI3o+u27Cn8T+OH7tvmvvMSZ8ph /fdgG/duPO9FYvX8sFv9ZfPbtHzDc7KaQClKoHQYpQq056geGFWic3qGsJx5YAKoeAZk76QqpH+X YRRqNIz8zTwDdbr9M1ViLCc6Of4PdIaJOTPMkXqYZ4Cf+BnQnBaqHO8dIl0ON1gjsueSGFxlyVGj 5PJMpMNRx2ZimDpHl2HyquszUHvLP5Ow5KjL5oe9w4wTU0PQD3vEthn4pM1DunVRFTEkvoQ7Q57B L49tBk4s8pD/jTNQe9obyz8mCC6Gm8Qw/I6VdnSzQKpC/jrOQNcbfjhliW5GLsM2DJyu5yFdH2eI bolaQfoSlcw0w6WOubrSfADkocqLE/Bx7NBXEfp5yXDXSKMmAJzHupAgRfWLEDBcSFfjKBc+aEia 1dN1KgC7UCtFRVwsujRacJSl1ojVeuaTDhlBA8d3OqvEaNj0y/FQucp82Pc43oWSwEtIJCKa4GMI E1arQ3AIuU5UEuJnWLg4Frz0kqBdtTiQHfLFqITHEhRhJ12S3KuK+YHEmXksCQM8Zo/24YEi8eJA RdjmEQVHbDvHaFt4x0t2OHtjejiGZY4H7PXQyzs+8TguqxMu4jlmd4vgFz4nibh5eyaRkItDO8l0 c4hNmCoJk6VjzJnZYrr+o92d7BD2gWSMFdtPn4oDUOJxfIrh5x5iR3INdmn1XHXmeEYmxzzdKQFK GsbpdogG7c7BR3nqvBys02OOc4GQg5hCdRPiQZq10MUNTMT1uOAEocUP2nMirqjSeM+ZD9xH6g6p BA5pa7hDtCRr0HUQarjIQgrw4yByCatuVoMmglDD9V5oEcSdxJzAh6y6eYXgLkI3L3AaY9l58J1V N3ttqKajiez0SB7FhHQJDfbecbzQVTqeCOVr1M25Fu6ahO44aF/L+ESylnEwWctoxViTXd2X/ASX otFwTizfHObjqMdj2j70uwDQ8iZXGEc9B+OkgXRRgl61PuZeoQgdFXFMR0oieKefA5ApYdRkPd2M 0yNpQsl1Bq51pXpUi14WB4XVH/1FE+mHuwlDHeexLrSsIirKAP0MCEnmGZCDi2cuqkI84Zx1HObe MFVS5hk4rXcIZhID/U6JoL0d5qV5x86K9QR+BJrOEOlIdgAutXlie1xwSIWCsckhF4sfl2aeuOqW 0iZHctws/kFVxJBCixvtPevAIYvKXbkO8UwPDcpxpel3KLQ8l67o1b0Wy1wXUthRFRfFDjPJielH F9633+GtfNg6BCWpik8Rh8wnGWbfDsO2deBj8a0q+mUBGYugKmfgLiPbY5uBW41vMXBF6UKDfiSP rujfyRJ+Yc/PJEdWThfvXlUSVKn9JIZNGHK6J/eqEsJzbuG8cQDcygfpS0P+qi/lsRhNQ1xOPyqm idOTHjf1POztsWHgG0AXKrlIOLUM/AzpNsHtPQ/bvZU6KEFV4vi4uufhxInH4VDa2jBQp5LoSMvh S4MydYBRWsks9t2wgXdjauqKjh98e9Tbc3mDYej2u/Uvu/2e2qL+LZbN532ffWvx/snDY2zgJlJ7 f9N/7OipMAuN+Hcw6LULepVluH3o1t/xCgbetMErLE9d/9sse8FbK3ez4b/Pbb+ZZfu/HfFayBI/ c0JFc/Z/FGVNB2Ivv3mQ3xyfD587GIblaI8raL2bnePHz+fwlgxeUwHoL8evpxUJ+m5vP5zvX//d 9qfshI94CC97/NrFt1Xa2/gaBxE2yjKkAIT/wEstnk1+AYfempF/e6nLa0KffgcAAP//AwBQSwME FAAGAAgAAAAhAMQY17HcAAAACAEAAA8AAABkcnMvZG93bnJldi54bWxMj0FPwkAQhe8m/ofNmHiT rQQBS7dES4xcSBT8AUN3aBu7s7W7QP33jnrQy5tMXubN+7Ll4Fp1oj40ng3cjhJQxKW3DVcG3nZP N3NQISJbbD2TgU8KsMwvLzJMrT/zK522sVISwiFFA3WMXap1KGtyGEa+Ixbv4HuHUda+0rbHs4S7 Vo+TZKodNiwfauyoqKl83x6dgenkozi8bMLqfj0pZo/P2lfrwRtzfTWsFiIPC1CRhvh3Ad8M0h9y Kbb3R7ZBtQaEJv6oeOPZHaj979R5pv8D5F8AAAD//wMAUEsBAi0AFAAGAAgAAAAhALaDOJL+AAAA 4QEAABMAAAAAAAAAAAAAAAAAAAAAAFtDb250ZW50X1R5cGVzXS54bWxQSwECLQAUAAYACAAAACEA OP0h/9YAAACUAQAACwAAAAAAAAAAAAAAAAAvAQAAX3JlbHMvLnJlbHNQSwECLQAUAAYACAAAACEA zlD6Ev4KAABuNAAADgAAAAAAAAAAAAAAAAAuAgAAZHJzL2Uyb0RvYy54bWxQSwECLQAUAAYACAAA ACEAxBjXsdwAAAAIAQAADwAAAAAAAAAAAAAAAABYDQAAZHJzL2Rvd25yZXYueG1sUEsFBgAAAAAE AAQA8wAAAGEOAAAAAA== " path="m247,195v,3,-1,8,-2,13c244,213,243,217,241,220v-2,6,-9,12,-21,18c209,244,198,247,187,247v-3,,-6,,-9,c175,246,172,245,168,244v-4,-1,-7,-1,-8,-2c158,241,155,240,150,238v-5,-1,-8,-3,-9,-3c130,231,120,226,111,221,96,211,80,199,64,183,48,167,36,151,26,136,21,127,16,117,12,106v-1,-2,-2,-4,-3,-9c7,92,6,89,5,87,4,85,3,83,2,79,1,75,1,72,,69,,66,,63,,60,,49,3,38,9,27,15,15,21,8,27,5,30,4,34,3,39,2,44,1,48,,52,v1,,2,,3,1c57,1,60,6,65,14v1,2,3,5,5,9c72,27,74,31,76,35v2,3,4,6,5,9c82,44,83,46,85,48v1,3,2,5,3,7c89,56,90,58,90,60v,2,-2,5,-5,8c81,72,78,75,74,78v-4,3,-8,6,-11,9c59,91,58,93,58,95v,1,,3,1,4c59,101,60,102,60,103v1,1,1,2,3,4c64,109,64,110,65,110v8,16,19,30,30,42c107,163,120,173,136,182v1,,2,1,4,2c142,186,143,186,144,187v1,,2,1,4,1c149,189,150,189,152,189v2,,4,-2,8,-5c163,181,166,177,169,173v3,-4,6,-7,10,-11c182,159,185,157,187,157v2,,4,1,5,2c194,159,196,161,199,162v2,2,3,3,4,3c206,167,209,169,212,171v4,2,7,4,12,6c228,179,231,181,233,182v8,4,13,7,13,10c247,192,247,194,247,195xe" fillcolor="white [3212]" stroked="f">
                             <v:path arrowok="t" o:connecttype="custom" o:connectlocs="174929,138102;173513,147309;170680,155807;155807,168555;132436,174929;126062,174929;118980,172804;113314,171388;106232,168555;99858,166430;78612,156515;45326,129603;18414,96317;8499,75071;6374,68697;3541,61615;1416,55949;0,48867;0,42493;6374,19122;19122,3541;27620,1416;36827,0;38952,708;46034,9915;49575,16289;53824,24788;57365,31161;60198,33994;62323,38952;63739,42493;60198,48159;52408,55241;44618,61615;41076,67280;41785,70113;42493,72946;44618,75779;46034,77904;67280,107649;96317,128895;99150,130311;101983,132436;104816,133144;107649,133853;113314,130311;119688,122521;126770,114731;132436,111190;135977,112606;140935,114731;143768,116855;150141,121105;158640,125354;165014,128895;174221,135977;174929,138102" o:connectangles="0,0,0,0,0,0,0,0,0,0,0,0,0,0,0,0,0,0,0,0,0,0,0,0,0,0,0,0,0,0,0,0,0,0,0,0,0,0,0,0,0,0,0,0,0,0,0,0,0,0,0,0,0,0,0,0,0"/>
@@ -898,7 +898,7 @@
                     <mc:AlternateContent>
                       <mc:Choice Requires="wps">
                         <w:drawing>
-                          <wp:inline distT="0" distB="0" distL="0" distR="0" wp14:anchorId="3DF8E157" wp14:editId="0FE99B0E">
+                          <wp:inline distT="0" distB="0" distL="0" distR="0" wp14:anchorId="366303A3" wp14:editId="0F8F4C13">
                             <wp:extent cx="174625" cy="137372"/>
                             <wp:effectExtent l="0" t="0" r="0" b="0"/>
                             <wp:docPr id="107" name="Freeform 103"/>
@@ -1375,7 +1375,7 @@
                           </wp:inline>
                         </w:drawing>
                       </mc:Choice>
-                      <mc:Fallback xmlns:cx2="http://schemas.microsoft.com/office/drawing/2015/10/21/chartex" xmlns:cx3="http://schemas.microsoft.com/office/drawing/2016/5/9/chartex" xmlns:cx4="http://schemas.microsoft.com/office/drawing/2016/5/10/chartex" xmlns:cx5="http://schemas.microsoft.com/office/drawing/2016/5/11/chartex" xmlns:cx6="http://schemas.microsoft.com/office/drawing/2016/5/12/chartex" xmlns:cx7="http://schemas.microsoft.com/office/drawing/2016/5/13/chartex" xmlns:cx8="http://schemas.microsoft.com/office/drawing/2016/5/14/chartex" xmlns:aink="http://schemas.microsoft.com/office/drawing/2016/ink" xmlns:am3d="http://schemas.microsoft.com/office/drawing/2017/model3d" xmlns:oel="http://schemas.microsoft.com/office/2019/extlst" xmlns:w16cex="http://schemas.microsoft.com/office/word/2018/wordml/cex" xmlns:w16cid="http://schemas.microsoft.com/office/word/2016/wordml/cid" xmlns:w16="http://schemas.microsoft.com/office/word/2018/wordml" xmlns:w16sdtdh="http://schemas.microsoft.com/office/word/2020/wordml/sdtdatahash">
+                      <mc:Fallback>
                         <w:pict>
                           <v:shape w14:anchorId="6CEDA69B" id="Freeform 103" o:spid="_x0000_s1026" style="width:13.75pt;height:10.8pt;visibility:visible;mso-wrap-style:square;mso-left-percent:-10001;mso-top-percent:-10001;mso-position-horizontal:absolute;mso-position-horizontal-relative:char;mso-position-vertical:absolute;mso-position-vertical-relative:line;mso-left-percent:-10001;mso-top-percent:-10001;v-text-anchor:top" coordsize="319,251" o:gfxdata="UEsDBBQABgAIAAAAIQC2gziS/gAAAOEBAAATAAAAW0NvbnRlbnRfVHlwZXNdLnhtbJSRQU7DMBBF 90jcwfIWJU67QAgl6YK0S0CoHGBkTxKLZGx5TGhvj5O2G0SRWNoz/78nu9wcxkFMGNg6quQqL6RA 0s5Y6ir5vt9lD1JwBDIwOMJKHpHlpr69KfdHjyxSmriSfYz+USnWPY7AufNIadK6MEJMx9ApD/oD OlTrorhX2lFEilmcO2RdNtjC5xDF9pCuTyYBB5bi6bQ4syoJ3g9WQ0ymaiLzg5KdCXlKLjvcW893 SUOqXwnz5DrgnHtJTxOsQfEKIT7DmDSUCaxw7Rqn8787ZsmRM9e2VmPeBN4uqYvTtW7jvijg9N/y JsXecLq0q+WD6m8AAAD//wMAUEsDBBQABgAIAAAAIQA4/SH/1gAAAJQBAAALAAAAX3JlbHMvLnJl bHOkkMFqwzAMhu+DvYPRfXGawxijTi+j0GvpHsDYimMaW0Yy2fr2M4PBMnrbUb/Q94l/f/hMi1qR JVI2sOt6UJgd+ZiDgffL8ekFlFSbvV0oo4EbChzGx4f9GRdb25HMsYhqlCwG5lrLq9biZkxWOiqY 22YiTra2kYMu1l1tQD30/bPm3wwYN0x18gb45AdQl1tp5j/sFB2T0FQ7R0nTNEV3j6o9feQzro1i OWA14Fm+Q8a1a8+Bvu/d/dMb2JY5uiPbhG/ktn4cqGU/er3pcvwCAAD//wMAUEsDBBQABgAIAAAA IQALaGwNtAgAAIwoAAAOAAAAZHJzL2Uyb0RvYy54bWysWluv2zYMfh+w/2D4ccAaS74maE6Btesw oOsK9Ax79nGcJlhie7bPyWl//UhdHCo1G6XYS5AoNMXvE0lRtF6+ej4egqe6H/Ztsw7FiygM6qZq N/vm0zr86/7tz0UYDGPZbMpD29Tr8HM9hK/ufvzh5alb1bLdtYdN3QegpBlWp24d7saxWy0WQ7Wr j+Xwou3qBv7ctv2xHOFn/2mx6csTaD8eFjKKssWp7Tdd31b1MMDoG/1neKf0b7d1Nf653Q71GBzW Idg2qs9efT7g5+LuZbn61Jfdbl8ZM8rvsOJY7huYdFL1phzL4LHff6XquK/6dmi344uqPS7a7XZf 1QoDoBHRBZqPu7KrFRYgZ+gmmob/T231/ulj96FH04fuXVv9MwRN++tmP35o980IEwmkaHHqhtUk ij8GeCh4OP3RbmBRy8exVeift/0RVQGu4FmR/HkiuX4egwoGRZ5kMg2DCv4ScR7nUs1QruzD1eMw /la3SlH59G4Y9Rpt4JtieBM05RFmvYf13B4PsFw/LYJYLIMTfpoVnYQEESpEsAtkqiDBUk0yksiw imIiJGU8rykhQrEQ8yYB+MlumTCaMiq0ZDTlVChl0EEEnqdjWFpSGU6RoIQX89gE5ZsFJyjjEaPJ i3BBGec0UcI5HxCUcMGho4Qv83kfEJRwEeUMPEq5SIt5XZJSLsDrZn1cUtJFHjG6KOkiYciSlHaR c3ZR2kXKeBWG+eR6omA8XTrMZ5xdlHpel8N9ztnlcM9hjB3ul9k897EX9zHlXgpmHWOHe84nYsp9 HDGpIabcc64aU+r5zEep5+InpszzqijzcjnvqAklPhaMQySU+DRjVDm8F4w/JJR3zh0SSruM0nl3 SCjtIk4ZsyjvYslkm4TyLhImvSeUeFFwuijxImHCOqXMCy58YAMlYZ0yYZ1S6kXGUJ9S6tk0mFLu BZciUod7kJrd7FOHey51pQ73rC6He9g3Z9Nz6nDPhXXmcM+l58yL+8zhPmbsyhzuOZ/IHO4lp8vh nvPVzOFeJPN8ZQ73XAxllPuM2WUzh/qIcdWcUs+xlVPmuSQBxSwJDSZz5ZT3lKkicko7p4iSHnPg KOdMdsgdxpnAySnhkLtnfT2nhDOKCkq35GrbgvLNaaJ0s/V2Qflm9pyC0s1uXwUlnG5fCzxOmANK ubNnluq5MWPwLSjxSBypc1LXDng+whMMnILu9RmrXIEUnnAYYcCKwrE5Ln1bGOCgcOolDB6CwrmX MHgBCquDFsD+thl4ZEBpOBbgMfKquMEo/EBi8a+0+8HEEl+J+wHFOl6J+0HFUh3FoRj3gSoNVKi3 vcQNVCipvcQNVOkHVRqo0g8qVsYIFWpfH2Ow+FXiflCxvlXiflCxhlXiflCxTlXiflCxFkVxqDZ9 oCYGKlSUXuIGKlSNXuIGKhSGXuIGauIHFYs/hKr7I1djFes7Je4HFUs4Je4HFas0Je4HNTVQodTy YQZrLdQO1ZSXuIEKBZOXuIGa+UHFokgZ4wcV6x4l7gcVaxsUh/LFx3YsYJS4H1SsUpS4H9TcQIV6 w8sYAxWKCh9xrCvQGKgcvMQNVCgPvMQNVKgBiLgOE7PL99Buvmw092EAjeYHfKZcdeWIxYH9GpzW IdQaYbBbh9iWxPFj+1Tft0pixBpB/Q+oJlBngerxYV/9Un+ZE4cOpZnS0fLtYQTj6HR/da4q2AU0 KDOs11bGam0BqxmGMg7Mh1agpe36DBGUWeqZgs4gl9odpgaungEKSC19zltXZ4B9Tk2gH7G2+ox6 UYT9OLTfVW+qFQkHdsKbwXQLPVq5y7N2femuiRk8lxhXidFPaF+ztFwb86JEr2jh+Ab2ioGmpXoB YGczVddyyhBXbcYjMagR0EckvBqvEIkzCu1YLQwbBgh7mS6gGlUT6PQ/GYqBi/PCcZXMC01aPQyJ 13sGKNOUKjgZUlXYD8QZcpVypolNTQLNWf8ZsJeEqtylFdh+UcPuxNixOA/7sWT2VGjNOhi8hj1n 0BnmcgazZV1Cw5OoIu8GlgozwwXh4KFalQttaaX9VxpeWWpVrtPIyKhyXQwaxVr6Bm+V1ml0RrFO I7ElhHRc7AuRiUH/cIsjnbLcsI1NdnMj/KvNy91QqkM71Mrhz5ua3TZMhrY7/1nAVeGKQ3FP4ic2 Bz5dLlsmoKGsmIAK0zc+Y7MhQSuMqJeQo5BS/QLTqpeFtvyG4JTYWsa1iRTaSZMxX8DpjE5rjIHm sjcAGZkZ4LDkqDJO4fIGDWltz/nQczUJi6WZAbCQGQSThgs7w3cEpz7OWJYwGyjyLjZbG/6Q4cAe vwQDYa9VOSwJm2CgJ0yhYW8RV+2G4BRwJNDPOCstsBOLqiBZOjPYZOGfYOBd3Kwqr2E/lrA1PmOs OeChARQDLMvNLNnN6oJwGyY6cicHsNvhLSsNxZO2Sh0VJlWm9SAuXAzf8SFiXbn5sWSKycv6A1+J KlVumJiKEV7y+HurqZTERfAKM4Mb6sLk51uyhoiMW7oJyMaucMIBm/YIDJ7xjTezzJAwicPge0vQ A2c5OqgX4Jacqk2/KKj0LgsHbqLbbgc37IDKQreM15EKrkg06zHYj2HMy2n0Axc7tKbVMdkkzxuy gs7zF+WL0uxYbJzWX7E9fF1o0cvFD3qxYc97jhq7FTtQoPOvsChH8tJtSwOICrJgtlzRLVybFaZR Rr0pYmBePN6rpZ7O+cqY83WmoT3sN2/3hwOe79Udt/r1oQ+eSrid9vDJxr4jdVCvBJoWn9J+hCPq QhbewcKLbsPqod18hvtYcA8PLrjt2v5LGJzgTts6HP59LPs6DA6/N3CXaykSTJaj+pGkObase/rP A/2neTy+bsEw4LZsKtC6Dkf79fWo79DBJTbA+q752FUoqNoW/TDeP/9d9l3QwVd4CG5+vW/tXbZy Ze90IWGTrIGkgZgfcOVNsWmu5+GdOvpbSZ0vEd79BwAA//8DAFBLAwQUAAYACAAAACEAPgdZntwA AAAIAQAADwAAAGRycy9kb3ducmV2LnhtbEyPS2vDMBCE74X+B7GFXEojJ9C4OJZDaSnkFppHz7K1 tU2slbHk17/vtpfmMssy7Ox86W6yjRiw87UjBatlBAKpcKamUsH59PH0AsIHTUY3jlDBjB522f1d qhPjRvrE4RhKwSHkE62gCqFNpPRFhVb7pWuR2Pt2ndWB166UptMjh9tGrqNoI62uiT9UusW3Covr sbcK4ngeczz7r0Ee+nk8XPbXR+eUWjxM71uW1y2IgFP4v4BfBu4PGRfLXU/Gi0YB04Q/ZW8dP4PI ea42ILNU3gJkPwAAAP//AwBQSwECLQAUAAYACAAAACEAtoM4kv4AAADhAQAAEwAAAAAAAAAAAAAA AAAAAAAAW0NvbnRlbnRfVHlwZXNdLnhtbFBLAQItABQABgAIAAAAIQA4/SH/1gAAAJQBAAALAAAA AAAAAAAAAAAAAC8BAABfcmVscy8ucmVsc1BLAQItABQABgAIAAAAIQALaGwNtAgAAIwoAAAOAAAA AAAAAAAAAAAAAC4CAABkcnMvZTJvRG9jLnhtbFBLAQItABQABgAIAAAAIQA+B1me3AAAAAgBAAAP AAAAAAAAAAAAAAAAAA4LAABkcnMvZG93bnJldi54bWxQSwUGAAAAAAQABADzAAAAFwwAAAAA " path="m319,81v,142,,142,,142c319,230,316,237,311,243v-6,5,-13,8,-20,8c29,251,29,251,29,251v-8,,-15,-3,-21,-8c3,237,,230,,223,,81,,81,,81v5,6,11,11,18,16c61,126,91,146,107,158v6,5,12,9,16,12c127,173,133,175,140,178v7,3,13,5,19,5c160,183,160,183,160,183v6,,12,-2,19,-5c186,175,192,173,196,170v4,-3,10,-7,17,-12c233,143,262,123,301,97v7,-5,13,-10,18,-16xm319,29v,9,-3,18,-9,27c305,64,297,72,289,78v-45,31,-73,50,-84,57c204,136,202,138,198,141v-4,3,-7,5,-10,7c186,149,183,151,179,153v-4,3,-7,4,-10,5c165,159,163,160,160,160v-1,,-1,,-1,c157,160,154,159,151,158v-4,-1,-7,-2,-11,-5c137,151,134,149,131,148v-2,-2,-6,-4,-10,-7c118,138,115,136,114,135,103,128,88,117,67,103,47,89,35,80,31,78,23,73,16,66,10,57,3,48,,40,,33,,23,3,16,8,10,12,3,19,,29,,291,,291,,291,v7,,14,3,20,9c316,14,319,21,319,29xe" fillcolor="white [3212]" stroked="f">
                             <v:path arrowok="t" o:connecttype="custom" o:connectlocs="174625,44331;174625,122048;170246,132994;159297,137372;15875,137372;4379,132994;0,122048;0,44331;9853,53088;58573,86473;67332,93041;76638,97419;87039,100156;87586,100156;97987,97419;107293,93041;116599,86473;164772,53088;174625,44331;174625,15872;169698,30649;158203,42689;112220,73885;108388,77169;102914,81000;97987,83737;92513,86473;87586,87568;87039,87568;82659,86473;76638,83737;71711,81000;66237,77169;62405,73885;36677,56372;16970,42689;5474,31196;0,18061;4379,5473;15875,0;159297,0;170246,4926;174625,15872" o:connectangles="0,0,0,0,0,0,0,0,0,0,0,0,0,0,0,0,0,0,0,0,0,0,0,0,0,0,0,0,0,0,0,0,0,0,0,0,0,0,0,0,0,0,0"/>
@@ -1438,7 +1438,7 @@
                     <mc:AlternateContent>
                       <mc:Choice Requires="wps">
                         <w:drawing>
-                          <wp:inline distT="0" distB="0" distL="0" distR="0" wp14:anchorId="0FEE1067" wp14:editId="3AF7E841">
+                          <wp:inline distT="0" distB="0" distL="0" distR="0" wp14:anchorId="07662FCD" wp14:editId="7644761B">
                             <wp:extent cx="175535" cy="174928"/>
                             <wp:effectExtent l="0" t="0" r="0" b="0"/>
                             <wp:docPr id="18" name="Freeform 14"/>
@@ -1929,7 +1929,7 @@
                           </wp:inline>
                         </w:drawing>
                       </mc:Choice>
-                      <mc:Fallback xmlns:cx2="http://schemas.microsoft.com/office/drawing/2015/10/21/chartex" xmlns:cx3="http://schemas.microsoft.com/office/drawing/2016/5/9/chartex" xmlns:cx4="http://schemas.microsoft.com/office/drawing/2016/5/10/chartex" xmlns:cx5="http://schemas.microsoft.com/office/drawing/2016/5/11/chartex" xmlns:cx6="http://schemas.microsoft.com/office/drawing/2016/5/12/chartex" xmlns:cx7="http://schemas.microsoft.com/office/drawing/2016/5/13/chartex" xmlns:cx8="http://schemas.microsoft.com/office/drawing/2016/5/14/chartex" xmlns:aink="http://schemas.microsoft.com/office/drawing/2016/ink" xmlns:am3d="http://schemas.microsoft.com/office/drawing/2017/model3d" xmlns:oel="http://schemas.microsoft.com/office/2019/extlst" xmlns:w16cex="http://schemas.microsoft.com/office/word/2018/wordml/cex" xmlns:w16cid="http://schemas.microsoft.com/office/word/2016/wordml/cid" xmlns:w16="http://schemas.microsoft.com/office/word/2018/wordml" xmlns:w16sdtdh="http://schemas.microsoft.com/office/word/2020/wordml/sdtdatahash">
+                      <mc:Fallback>
                         <w:pict>
                           <v:shape w14:anchorId="45E8EE37" id="Freeform 14" o:spid="_x0000_s1026" style="width:13.8pt;height:13.75pt;visibility:visible;mso-wrap-style:square;mso-left-percent:-10001;mso-top-percent:-10001;mso-position-horizontal:absolute;mso-position-horizontal-relative:char;mso-position-vertical:absolute;mso-position-vertical-relative:line;mso-left-percent:-10001;mso-top-percent:-10001;v-text-anchor:top" coordsize="282,282" o:gfxdata="UEsDBBQABgAIAAAAIQC2gziS/gAAAOEBAAATAAAAW0NvbnRlbnRfVHlwZXNdLnhtbJSRQU7DMBBF 90jcwfIWJU67QAgl6YK0S0CoHGBkTxKLZGx5TGhvj5O2G0SRWNoz/78nu9wcxkFMGNg6quQqL6RA 0s5Y6ir5vt9lD1JwBDIwOMJKHpHlpr69KfdHjyxSmriSfYz+USnWPY7AufNIadK6MEJMx9ApD/oD OlTrorhX2lFEilmcO2RdNtjC5xDF9pCuTyYBB5bi6bQ4syoJ3g9WQ0ymaiLzg5KdCXlKLjvcW893 SUOqXwnz5DrgnHtJTxOsQfEKIT7DmDSUCaxw7Rqn8787ZsmRM9e2VmPeBN4uqYvTtW7jvijg9N/y JsXecLq0q+WD6m8AAAD//wMAUEsDBBQABgAIAAAAIQA4/SH/1gAAAJQBAAALAAAAX3JlbHMvLnJl bHOkkMFqwzAMhu+DvYPRfXGawxijTi+j0GvpHsDYimMaW0Yy2fr2M4PBMnrbUb/Q94l/f/hMi1qR JVI2sOt6UJgd+ZiDgffL8ekFlFSbvV0oo4EbChzGx4f9GRdb25HMsYhqlCwG5lrLq9biZkxWOiqY 22YiTra2kYMu1l1tQD30/bPm3wwYN0x18gb45AdQl1tp5j/sFB2T0FQ7R0nTNEV3j6o9feQzro1i OWA14Fm+Q8a1a8+Bvu/d/dMb2JY5uiPbhG/ktn4cqGU/er3pcvwCAAD//wMAUEsDBBQABgAIAAAA IQBsYA86YAgAAF4pAAAOAAAAZHJzL2Uyb0RvYy54bWysWttu48gRfQ+QfyD4GCAjNcWbhPEskNls EGCyWWAc5JmmqJEQiVRI2vLs129VdzVVLbPs8mJfbKlYPF3n9K2q1R9/eD4do6emHw5dexebD8s4 atq62x7ab3fxf+5/+msZR8NYtdvq2LXNXfy9GeIfPv35Tx8v502TdPvuuG36CEDaYXM538X7cTxv Fouh3jenavjQnZsWHu66/lSN8LX/ttj21QXQT8dFslzmi0vXb899VzfDANYf3cP4k8Xf7Zp6/Pdu NzRjdLyLIbbR/u3t3wf8u/j0sdp866vz/lBTGNXviOJUHVpodIL6sRqr6LE/vIA6Heq+G7rd+KHu TotutzvUjeUAbMzyhs3XfXVuLBcQZzhPMg1/HGz989PX8y89hj6cv3T1/4ao7f6+PYy/dId2hIYM SrS4nIfN5IpfBngperj8q9tCp1aPY2fZP+/6E0IBr+jZivx9Erl5HqMajKbIslUWRzU8MkW6Tkrb QrXxL9ePw/iPprNA1dOXYXR9tIVPVuFt1FYnaPUe+nN3OkJ3/WURpavoEiVlQh06+Rjmk6zyaD/n lDCnMp8HWjEfEShlThIQUJ+iNsv1fEQ5c5KoFcxHBILpN7UmAa2Zj0jNcLXLcl4kw+UulvPcTCB3 IiBxvbNUQOJ655mAxAVPSwEpELwQkLjiYkyB4kZA4pJLOiVc8VSIKeGKl9k8u4QrnqfzMSVc8XUi IAWKS0hccRGJK14KoyDhiovsuOLSyEw0iq+44mYtrQRccnG+rLjmyUqYMCsuuozFVZexuOwmX833 4IrrniTCpFlx4U1iBCyuvCnX8wNrxaU3S2ENTgPtM2HipFx7kwizOeXaGxGLay9jce1lrEB7aVVP ufa4ZM9uWWmgvYgVaC9ice3F8ZWptM+49jKWSvss0B6W7tl9OQu1F7b4LNA+k7AC7XNhfGWB9qmw 72SB9oWwDGZce7OSdvpAe2nNybn2JhfGfR5oL2Jx7cV+zLn2kFjNj9Wca58JS07OpZehuPRJIsnF pU9yYYnOufRJXswPr4JLjy3OTseCS4/Rzw7VgksPQsxDBcqLUFx5IyzQBRdeZsiVXwpBqXQvuO4S ElddGgwlF11iV3LNjbBjQLJ/zW0lyUsuuZCQllxwcRyUXHEJiestjs6SKy6y44KLk6aUJF9AKeor pmrvi6j6uaUqCj5FFdboS1u4nbsBCzYsqaAsu3dFX7UBLyy5BGfQH51XVL+97gwao3OmcgYZ0blQ OYNQ6LxWOWMZg95QqWBd+xZFrFWsu46kIZZGR9MQT6Mjaoip0VHF+gFjhxJBQxWLBOuuo5oQ1URH NSGqkNGrgiGqkLZr3DFxx9hXOqqYm1t3HdUVUYVTC1UwRBVyaJU7UYU0WeOOeTLGDpmwyp2opjqq KVFNdVQxobXB6KimRDXVUcW0FNEh8dRQzYgq5JYqd6IK6aPKnahChqhyJ6qQBGrcc6IKeZ7Knajm OqqYy6GQkK2p0IlqrqOaE1VIujTomHVhMJBXqdyJaqGjWhBVyI9U6ES10FHFLMjGrqOKuQ66Qzqj CQYTGuuuo4ppi3XXUS2JKmQfqmCIKmQYzN1tmJRD9HC6fnuu3scRnKs/4DvV5lyNmHr4j9HlLoZM Jo727j/aT91Tc99ZjxEzEFinkBSUJdTs1aF+fDjUf2t+5e5EityhRQuisSKTADD8FgBBqU6EOPyr VhU8kb0B0lhfwB9bLssLFf3j+tgNje2bq65E1fU3zE7X3dfns8I4b7f+3MgO1bHrfSeWG9RQyjvc EC385iKhSQarP4PB+grGBewgzIjV52R8IckcNlbu0xs+bto4wgbxFAY83xE3iR7SxwMrgAmFIuOk dRhp+M1p4t+ws8LHTQ261WUyurihWtHqTfTXgd54EAJxr+kHFRcF7SPOqNI7eMOH+LZRhU1DIgwR FnIbd0CGFtZ3aEIrSChtSVMk6ARv9PMm7D15vsHxso1Uu9LBsS/391rqzCo9PRQcHfNJpjO/rwVI M9k0TijBNpDGczOUFtiXcPysHssJlVTG1XeTSku3V8LpM28BjqxdC86s4mAgEbFR3UBRBmdMIB4c GBMH/yvnzfgItiA3y27e8Rx0Zh0HH1W4r00tvGrWtQAQTqVg58Sd7m3z+1owNp+ZVPItuMT71nyd bfp+uEkuvEqvm3UcfD+4xHwKVmV+ZwvB1DK05htXzVwbprF9rYmC8Rlq5kcrTS0Imk1eRLY9Dfso N+NBNs5ptwLoONA2b1zJOwWLh7wI5QrnyUwVAJl1Lfh14AaKlmjj6tWpBW+GwgeovWjB51qkz4t1 3j+X9wabJAO1qZJ9PRnz7nB0ybXWmV+EP9fJE9TNwl3QHpYFyyocfNqegWPpWYFmWwAI7M3EVWJe 68RnsrCFs2GETK23M6s44E9O2ECIpLGq4P32HMLTsdcNKzgetKG8Qx96IxTalZdJ2ClkvJ6cvTmF 3RtusHnh37KpNHEg4aTy1Hl3kh6wd8/Np9nh4kaLTXJ9yNQDwUJH3SskZ4Eybrr6kRWgvG1UyeEH c4hNAz+g4mfQexTxczGcijAccaiFfeCns+vyl7FTkQgPsIK3S9xUylvv6wWtoTsetj8djkcs4e2t vebzsY+eKrhv9/DNJ26B19H+ptB2+Jbrb7TYK2Z4qwyv7g2bh277HW6Ywc1CuLK37/pf4+gCt/Tu 4uH/j1XfxNHxny3cTlvDRgKjbLRf0qzAM++eP3ngT9rH0+cOAoM9qGprQL2LR//x8+huBcK1POD6 pf16rtHRnkz0w3j//N+qP0dn+AgvwV22nzt/O6/a+FtqKNjkS5QcEfoCl/ismnThEG8J8u/W63ot 8tNvAAAA//8DAFBLAwQUAAYACAAAACEAYG7mGdwAAAAIAQAADwAAAGRycy9kb3ducmV2LnhtbEyP zU7DMBCE70i8g7VI3KjTAm2VxqkQP0IqJ9o+gBsvcdR4bWI3CW/Plku5zGo12tn5ivXoWtFjFxtP CqaTDARS5U1DtYL97u1uCSImTUa3nlDBD0ZYl9dXhc6NH+gT+22qBYdQzLUCm1LIpYyVRafjxAck 9r5853Titaul6fTA4a6VsyybS6cb4g9WB3y2WB23J6cg7N7DsNjI+2+7+Uh7L+PDa79U6vZmfFmx PK1AJBzT5QLODNwfSi528CcyUbQKmCb9KXuzxRzE4TwfQZaF/A9Q/gIAAP//AwBQSwECLQAUAAYA CAAAACEAtoM4kv4AAADhAQAAEwAAAAAAAAAAAAAAAAAAAAAAW0NvbnRlbnRfVHlwZXNdLnhtbFBL AQItABQABgAIAAAAIQA4/SH/1gAAAJQBAAALAAAAAAAAAAAAAAAAAC8BAABfcmVscy8ucmVsc1BL AQItABQABgAIAAAAIQBsYA86YAgAAF4pAAAOAAAAAAAAAAAAAAAAAC4CAABkcnMvZTJvRG9jLnht bFBLAQItABQABgAIAAAAIQBgbuYZ3AAAAAgBAAAPAAAAAAAAAAAAAAAAALoKAABkcnMvZG93bnJl di54bWxQSwUGAAAAAAQABADzAAAAwwsAAAAA " path="m43,236v43,,43,,43,c86,109,86,109,86,109v-43,,-43,,-43,l43,236xm88,70c88,63,86,58,82,54,78,50,72,48,65,48v-7,,-13,2,-18,6c43,58,41,63,41,70v,6,2,11,6,15c52,90,57,92,64,92v,,,,,c72,92,77,90,82,85v4,-4,6,-9,6,-15xm196,236v42,,42,,42,c238,163,238,163,238,163v,-19,-4,-33,-13,-42c216,111,204,106,189,106v-16,,-29,7,-38,22c151,128,151,128,151,128v,-19,,-19,,-19c109,109,109,109,109,109v,8,,50,,127c151,236,151,236,151,236v,-71,,-71,,-71c151,160,152,157,153,155v1,-4,4,-8,8,-11c165,141,169,139,174,139v15,,22,10,22,29l196,236xm282,53v,176,,176,,176c282,244,276,256,266,267v-10,10,-23,15,-37,15c53,282,53,282,53,282v-15,,-27,-5,-38,-15c5,256,,244,,229,,53,,53,,53,,39,5,26,15,16,26,5,38,,53,,229,,229,,229,v14,,27,5,37,16c276,26,282,39,282,53xe" fillcolor="white [3212]" stroked="f">
                             <v:path arrowok="t" o:connecttype="custom" o:connectlocs="26766,146394;53532,146394;53532,67614;26766,67614;26766,146394;54777,43422;51042,33497;40460,29775;29256,33497;25521,43422;29256,52727;39838,57069;39838,57069;51042,52727;54777,43422;122003,146394;148147,146394;148147,101111;140055,75058;117646,65753;93992,79400;93992,79400;93992,67614;67849,67614;67849,146394;93992,146394;93992,102351;95237,96148;100217,89325;108309,86223;122003,104212;122003,146394;175535,32877;175535,142051;165576,165623;142544,174928;32991,174928;9337,165623;0,142051;0,32877;9337,9925;32991,0;142544,0;165576,9925;175535,32877" o:connectangles="0,0,0,0,0,0,0,0,0,0,0,0,0,0,0,0,0,0,0,0,0,0,0,0,0,0,0,0,0,0,0,0,0,0,0,0,0,0,0,0,0,0,0,0,0"/>
@@ -2264,7 +2264,7 @@
                       <w:sz w:val="18"/>
                     </w:rPr>
                     <w:drawing>
-                      <wp:inline distT="0" distB="0" distL="0" distR="0">
+                      <wp:inline distT="0" distB="0" distL="0" distR="0" wp14:anchorId="3B73D136" wp14:editId="652DD191">
                         <wp:extent cx="1967230" cy="2743200"/>
                         <wp:effectExtent l="0" t="0" r="0" b="0"/>
                         <wp:docPr id="5" name="Diagram 5"/>
@@ -2363,21 +2363,173 @@
                     <w:rPr>
                       <w:sz w:val="18"/>
                     </w:rPr>
+                    <w:t>: UiPath, Power Automate, Blue Prism</w:t>
+                  </w:r>
+                  <w:r>
+                    <w:rPr>
+                      <w:sz w:val="18"/>
+                    </w:rPr>
+                    <w:br/>
+                  </w:r>
+                  <w:r>
+                    <w:rPr>
+                      <w:rStyle w:val="Strong"/>
+                      <w:sz w:val="18"/>
+                    </w:rPr>
+                    <w:t>Cloud &amp; Infrastructure</w:t>
+                  </w:r>
+                  <w:r>
+                    <w:rPr>
+                      <w:sz w:val="18"/>
+                    </w:rPr>
+                    <w:t>: UiPath Automation Cloud, Microsoft Azure, Azure Apps</w:t>
+                  </w:r>
+                  <w:r>
+                    <w:rPr>
+                      <w:sz w:val="18"/>
+                    </w:rPr>
+                    <w:br/>
+                  </w:r>
+                  <w:r>
+                    <w:rPr>
+                      <w:rStyle w:val="Strong"/>
+                      <w:sz w:val="18"/>
+                    </w:rPr>
+                    <w:t>Programming &amp; Scripting</w:t>
+                  </w:r>
+                  <w:r>
+                    <w:rPr>
+                      <w:sz w:val="18"/>
+                    </w:rPr>
+                    <w:t>: Python, Shell Scripting</w:t>
+                  </w:r>
+                  <w:r>
+                    <w:rPr>
+                      <w:sz w:val="18"/>
+                    </w:rPr>
+                    <w:br/>
+                  </w:r>
+                  <w:r>
+                    <w:rPr>
+                      <w:rStyle w:val="Strong"/>
+                      <w:sz w:val="18"/>
+                    </w:rPr>
+                    <w:t>Databases</w:t>
+                  </w:r>
+                  <w:r>
+                    <w:rPr>
+                      <w:sz w:val="18"/>
+                    </w:rPr>
                     <w:t xml:space="preserve">: </w:t>
                   </w:r>
+                  <w:r>
+                    <w:rPr>
+                      <w:sz w:val="18"/>
+                    </w:rPr>
+                    <w:t>Oracle, MS-SQL</w:t>
+                  </w:r>
+                  <w:r>
+                    <w:rPr>
+                      <w:sz w:val="18"/>
+                    </w:rPr>
+                    <w:br/>
+                  </w:r>
+                  <w:r>
+                    <w:rPr>
+                      <w:rStyle w:val="Strong"/>
+                      <w:sz w:val="18"/>
+                    </w:rPr>
+                    <w:t>Analytics &amp; BI</w:t>
+                  </w:r>
+                  <w:r>
+                    <w:rPr>
+                      <w:sz w:val="18"/>
+                    </w:rPr>
+                    <w:t xml:space="preserve">: Power BI, Tableau </w:t>
+                  </w:r>
+                  <w:r>
+                    <w:rPr>
+                      <w:sz w:val="18"/>
+                    </w:rPr>
+                    <w:br/>
+                  </w:r>
+                  <w:r>
+                    <w:rPr>
+                      <w:rStyle w:val="Strong"/>
+                      <w:sz w:val="18"/>
+                    </w:rPr>
+                    <w:t>CI/CD &amp; DevOps</w:t>
+                  </w:r>
+                  <w:r>
+                    <w:rPr>
+                      <w:sz w:val="18"/>
+                    </w:rPr>
+                    <w:t>: Jenkins, Bitbucket</w:t>
+                  </w:r>
+                  <w:r>
+                    <w:rPr>
+                      <w:sz w:val="18"/>
+                    </w:rPr>
+                    <w:br/>
+                  </w:r>
+                  <w:r>
+                    <w:rPr>
+                      <w:rStyle w:val="Strong"/>
+                      <w:sz w:val="18"/>
+                    </w:rPr>
+                    <w:t>APIs</w:t>
+                  </w:r>
+                  <w:r>
+                    <w:rPr>
+                      <w:rStyle w:val="Strong"/>
+                      <w:sz w:val="18"/>
+                    </w:rPr>
+                    <w:t xml:space="preserve"> Testing Tools</w:t>
+                  </w:r>
+                  <w:r>
+                    <w:rPr>
+                      <w:sz w:val="18"/>
+                    </w:rPr>
+                    <w:t xml:space="preserve">: </w:t>
+                  </w:r>
+                  <w:r>
+                    <w:rPr>
+                      <w:sz w:val="18"/>
+                    </w:rPr>
+                    <w:t>Postman</w:t>
+                  </w:r>
+                  <w:r>
+                    <w:rPr>
+                      <w:sz w:val="18"/>
+                    </w:rPr>
+                    <w:br/>
+                  </w:r>
+                  <w:r>
+                    <w:rPr>
+                      <w:rStyle w:val="Strong"/>
+                      <w:sz w:val="18"/>
+                    </w:rPr>
+                    <w:t>ETL &amp; Data Tools</w:t>
+                  </w:r>
+                  <w:r>
+                    <w:rPr>
+                      <w:sz w:val="18"/>
+                    </w:rPr>
+                    <w:t xml:space="preserve">: IBM </w:t>
+                  </w:r>
                   <w:proofErr w:type="spellStart"/>
                   <w:r>
                     <w:rPr>
                       <w:sz w:val="18"/>
                     </w:rPr>
-                    <w:t>UiPath</w:t>
+                    <w:t>InfoSphere</w:t>
                   </w:r>
                   <w:proofErr w:type="spellEnd"/>
                   <w:r>
                     <w:rPr>
                       <w:sz w:val="18"/>
                     </w:rPr>
-                    <w:t>, Power Automate, Blue Prism</w:t>
+                    <w:t xml:space="preserve"> DataStage</w:t>
                   </w:r>
                   <w:r>
                     <w:rPr>
@@ -2390,7 +2542,7 @@
                       <w:rStyle w:val="Strong"/>
                       <w:sz w:val="18"/>
                     </w:rPr>
-                    <w:t>Cloud &amp; Infrastructure</w:t>
+                    <w:t>Security &amp; Audit Tools</w:t>
                   </w:r>
                   <w:r>
                     <w:rPr>
@@ -2403,14 +2555,28 @@
                     <w:rPr>
                       <w:sz w:val="18"/>
                     </w:rPr>
-                    <w:t>UiPath</w:t>
+                    <w:t>QualysGuard</w:t>
                   </w:r>
                   <w:proofErr w:type="spellEnd"/>
                   <w:r>
                     <w:rPr>
                       <w:sz w:val="18"/>
                     </w:rPr>
-                    <w:t xml:space="preserve"> Automation Cloud, Microsoft Azure, Azure Apps</w:t>
+                    <w:t xml:space="preserve">, Nexpose, </w:t>
+                  </w:r>
+                  <w:proofErr w:type="spellStart"/>
+                  <w:r>
+                    <w:rPr>
+                      <w:sz w:val="18"/>
+                    </w:rPr>
+                    <w:t>Promisec</w:t>
+                  </w:r>
+                  <w:proofErr w:type="spellEnd"/>
+                  <w:r>
+                    <w:rPr>
+                      <w:sz w:val="18"/>
+                    </w:rPr>
+                    <w:t xml:space="preserve"> Endpoint Manager, Titus Data Classification</w:t>
                   </w:r>
                   <w:r>
                     <w:rPr>
@@ -2423,13 +2589,19 @@
                       <w:rStyle w:val="Strong"/>
                       <w:sz w:val="18"/>
                     </w:rPr>
-                    <w:t>Programming &amp; Scripting</w:t>
-                  </w:r>
-                  <w:r>
-                    <w:rPr>
-                      <w:sz w:val="18"/>
-                    </w:rPr>
-                    <w:t>: Python, Shell Scripting</w:t>
+                    <w:t>ERP &amp; Business Systems</w:t>
+                  </w:r>
+                  <w:r>
+                    <w:rPr>
+                      <w:sz w:val="18"/>
+                    </w:rPr>
+                    <w:t>: SAP GUI, SAP BOBJ, SAP GRC, Salesfor</w:t>
+                  </w:r>
+                  <w:r>
+                    <w:rPr>
+                      <w:sz w:val="18"/>
+                    </w:rPr>
+                    <w:t>ce CRM, Model N CPQ, SABA Cloud</w:t>
                   </w:r>
                   <w:r>
                     <w:rPr>
@@ -2442,257 +2614,13 @@
                       <w:rStyle w:val="Strong"/>
                       <w:sz w:val="18"/>
                     </w:rPr>
-                    <w:t>Databases</w:t>
-                  </w:r>
-                  <w:r>
-                    <w:rPr>
-                      <w:sz w:val="18"/>
-                    </w:rPr>
-                    <w:t xml:space="preserve">: </w:t>
-                  </w:r>
-                  <w:r>
-                    <w:rPr>
-                      <w:sz w:val="18"/>
-                    </w:rPr>
-                    <w:t>Oracle, MS-SQL</w:t>
-                  </w:r>
-                  <w:r>
-                    <w:rPr>
-                      <w:sz w:val="18"/>
-                    </w:rPr>
-                    <w:br/>
-                  </w:r>
-                  <w:r>
-                    <w:rPr>
-                      <w:rStyle w:val="Strong"/>
-                      <w:sz w:val="18"/>
-                    </w:rPr>
-                    <w:t>Analytics &amp; BI</w:t>
-                  </w:r>
-                  <w:r>
-                    <w:rPr>
-                      <w:sz w:val="18"/>
-                    </w:rPr>
-                    <w:t xml:space="preserve">: Power BI, Tableau </w:t>
-                  </w:r>
-                  <w:r>
-                    <w:rPr>
-                      <w:sz w:val="18"/>
-                    </w:rPr>
-                    <w:br/>
-                  </w:r>
-                  <w:r>
-                    <w:rPr>
-                      <w:rStyle w:val="Strong"/>
-                      <w:sz w:val="18"/>
-                    </w:rPr>
-                    <w:t>CI/CD &amp; DevOps</w:t>
-                  </w:r>
-                  <w:r>
-                    <w:rPr>
-                      <w:sz w:val="18"/>
-                    </w:rPr>
-                    <w:t xml:space="preserve">: Jenkins, </w:t>
-                  </w:r>
-                  <w:proofErr w:type="spellStart"/>
-                  <w:r>
-                    <w:rPr>
-                      <w:sz w:val="18"/>
-                    </w:rPr>
-                    <w:t>Bitbucket</w:t>
-                  </w:r>
-                  <w:proofErr w:type="spellEnd"/>
-                  <w:r>
-                    <w:rPr>
-                      <w:sz w:val="18"/>
-                    </w:rPr>
-                    <w:br/>
-                  </w:r>
-                  <w:r>
-                    <w:rPr>
-                      <w:rStyle w:val="Strong"/>
-                      <w:sz w:val="18"/>
-                    </w:rPr>
-                    <w:t>APIs</w:t>
-                  </w:r>
-                  <w:r>
-                    <w:rPr>
-                      <w:rStyle w:val="Strong"/>
-                      <w:sz w:val="18"/>
-                    </w:rPr>
-                    <w:t xml:space="preserve"> Testing Tools</w:t>
-                  </w:r>
-                  <w:r>
-                    <w:rPr>
-                      <w:sz w:val="18"/>
-                    </w:rPr>
-                    <w:t xml:space="preserve">: </w:t>
-                  </w:r>
-                  <w:r>
-                    <w:rPr>
-                      <w:sz w:val="18"/>
-                    </w:rPr>
-                    <w:t>Postman</w:t>
-                  </w:r>
-                  <w:r>
-                    <w:rPr>
-                      <w:sz w:val="18"/>
-                    </w:rPr>
-                    <w:br/>
-                  </w:r>
-                  <w:r>
-                    <w:rPr>
-                      <w:rStyle w:val="Strong"/>
-                      <w:sz w:val="18"/>
-                    </w:rPr>
-                    <w:t>ETL &amp; Data Tools</w:t>
-                  </w:r>
-                  <w:r>
-                    <w:rPr>
-                      <w:sz w:val="18"/>
-                    </w:rPr>
-                    <w:t xml:space="preserve">: IBM </w:t>
-                  </w:r>
-                  <w:proofErr w:type="spellStart"/>
-                  <w:r>
-                    <w:rPr>
-                      <w:sz w:val="18"/>
-                    </w:rPr>
-                    <w:t>InfoSphere</w:t>
-                  </w:r>
-                  <w:proofErr w:type="spellEnd"/>
-                  <w:r>
-                    <w:rPr>
-                      <w:sz w:val="18"/>
-                    </w:rPr>
-                    <w:t xml:space="preserve"> </w:t>
-                  </w:r>
-                  <w:proofErr w:type="spellStart"/>
-                  <w:r>
-                    <w:rPr>
-                      <w:sz w:val="18"/>
-                    </w:rPr>
-                    <w:t>DataStage</w:t>
-                  </w:r>
-                  <w:proofErr w:type="spellEnd"/>
-                  <w:r>
-                    <w:rPr>
-                      <w:sz w:val="18"/>
-                    </w:rPr>
-                    <w:br/>
-                  </w:r>
-                  <w:r>
-                    <w:rPr>
-                      <w:rStyle w:val="Strong"/>
-                      <w:sz w:val="18"/>
-                    </w:rPr>
-                    <w:t>Security &amp; Audit Tools</w:t>
-                  </w:r>
-                  <w:r>
-                    <w:rPr>
-                      <w:sz w:val="18"/>
-                    </w:rPr>
-                    <w:t xml:space="preserve">: </w:t>
-                  </w:r>
-                  <w:proofErr w:type="spellStart"/>
-                  <w:r>
-                    <w:rPr>
-                      <w:sz w:val="18"/>
-                    </w:rPr>
-                    <w:t>QualysGuard</w:t>
-                  </w:r>
-                  <w:proofErr w:type="spellEnd"/>
-                  <w:r>
-                    <w:rPr>
-                      <w:sz w:val="18"/>
-                    </w:rPr>
-                    <w:t xml:space="preserve">, </w:t>
-                  </w:r>
-                  <w:proofErr w:type="spellStart"/>
-                  <w:r>
-                    <w:rPr>
-                      <w:sz w:val="18"/>
-                    </w:rPr>
-                    <w:t>Nexpose</w:t>
-                  </w:r>
-                  <w:proofErr w:type="spellEnd"/>
-                  <w:r>
-                    <w:rPr>
-                      <w:sz w:val="18"/>
-                    </w:rPr>
-                    <w:t xml:space="preserve">, </w:t>
-                  </w:r>
-                  <w:proofErr w:type="spellStart"/>
-                  <w:r>
-                    <w:rPr>
-                      <w:sz w:val="18"/>
-                    </w:rPr>
-                    <w:t>Promisec</w:t>
-                  </w:r>
-                  <w:proofErr w:type="spellEnd"/>
-                  <w:r>
-                    <w:rPr>
-                      <w:sz w:val="18"/>
-                    </w:rPr>
-                    <w:t xml:space="preserve"> Endpoint Manager, Titus Data Classification</w:t>
-                  </w:r>
-                  <w:r>
-                    <w:rPr>
-                      <w:sz w:val="18"/>
-                    </w:rPr>
-                    <w:br/>
-                  </w:r>
-                  <w:r>
-                    <w:rPr>
-                      <w:rStyle w:val="Strong"/>
-                      <w:sz w:val="18"/>
-                    </w:rPr>
-                    <w:t>ERP &amp; Business Systems</w:t>
-                  </w:r>
-                  <w:r>
-                    <w:rPr>
-                      <w:sz w:val="18"/>
-                    </w:rPr>
-                    <w:t>: SAP GUI, SAP BOBJ, SAP GRC, Salesfor</w:t>
-                  </w:r>
-                  <w:r>
-                    <w:rPr>
-                      <w:sz w:val="18"/>
-                    </w:rPr>
-                    <w:t>ce CRM, Model N CPQ, SABA Cloud</w:t>
-                  </w:r>
-                  <w:r>
-                    <w:rPr>
-                      <w:sz w:val="18"/>
-                    </w:rPr>
-                    <w:br/>
-                  </w:r>
-                  <w:r>
-                    <w:rPr>
-                      <w:rStyle w:val="Strong"/>
-                      <w:sz w:val="18"/>
-                    </w:rPr>
                     <w:t>Others</w:t>
                   </w:r>
                   <w:r>
                     <w:rPr>
                       <w:sz w:val="18"/>
                     </w:rPr>
-                    <w:t xml:space="preserve">: MS Forms, MS Outlook, SharePoint, </w:t>
-                  </w:r>
-                  <w:proofErr w:type="spellStart"/>
-                  <w:r>
-                    <w:rPr>
-                      <w:sz w:val="18"/>
-                    </w:rPr>
-                    <w:t>Autosys</w:t>
-                  </w:r>
-                  <w:proofErr w:type="spellEnd"/>
-                  <w:r>
-                    <w:rPr>
-                      <w:sz w:val="18"/>
-                    </w:rPr>
-                    <w:t>, R Programming</w:t>
+                    <w:t>: MS Forms, MS Outlook, SharePoint, Autosys, R Programming</w:t>
                   </w:r>
                 </w:p>
               </w:tc>
@@ -3088,33 +3016,11 @@
                       <w:sz w:val="18"/>
                     </w:rPr>
                   </w:pPr>
-                  <w:proofErr w:type="spellStart"/>
-                  <w:r>
-                    <w:rPr>
-                      <w:sz w:val="18"/>
-                    </w:rPr>
-                    <w:t>UiPath</w:t>
-                  </w:r>
-                  <w:proofErr w:type="spellEnd"/>
-                  <w:r>
-                    <w:rPr>
-                      <w:sz w:val="18"/>
-                    </w:rPr>
-                    <w:t xml:space="preserve"> Certified Advanced RPA Developer (</w:t>
-                  </w:r>
-                  <w:proofErr w:type="spellStart"/>
-                  <w:r>
-                    <w:rPr>
-                      <w:sz w:val="18"/>
-                    </w:rPr>
-                    <w:t>UiARD</w:t>
-                  </w:r>
-                  <w:proofErr w:type="spellEnd"/>
-                  <w:r>
-                    <w:rPr>
-                      <w:sz w:val="18"/>
-                    </w:rPr>
-                    <w:t>)</w:t>
+                  <w:r>
+                    <w:rPr>
+                      <w:sz w:val="18"/>
+                    </w:rPr>
+                    <w:t>UiPath Certified Advanced RPA Developer (UiARD)</w:t>
                   </w:r>
                 </w:p>
                 <w:p>
@@ -3431,7 +3337,7 @@
                     <mc:AlternateContent>
                       <mc:Choice Requires="wps">
                         <w:drawing>
-                          <wp:inline distT="0" distB="0" distL="0" distR="0" wp14:anchorId="5395DF3A" wp14:editId="37A19734">
+                          <wp:inline distT="0" distB="0" distL="0" distR="0" wp14:anchorId="29CD966C" wp14:editId="4F10728B">
                             <wp:extent cx="5001370" cy="0"/>
                             <wp:effectExtent l="0" t="19050" r="27940" b="19050"/>
                             <wp:docPr id="28" name="Straight Connector 28"/>
@@ -3475,7 +3381,7 @@
                           </wp:inline>
                         </w:drawing>
                       </mc:Choice>
-                      <mc:Fallback xmlns:cx2="http://schemas.microsoft.com/office/drawing/2015/10/21/chartex" xmlns:cx3="http://schemas.microsoft.com/office/drawing/2016/5/9/chartex" xmlns:cx4="http://schemas.microsoft.com/office/drawing/2016/5/10/chartex" xmlns:cx5="http://schemas.microsoft.com/office/drawing/2016/5/11/chartex" xmlns:cx6="http://schemas.microsoft.com/office/drawing/2016/5/12/chartex" xmlns:cx7="http://schemas.microsoft.com/office/drawing/2016/5/13/chartex" xmlns:cx8="http://schemas.microsoft.com/office/drawing/2016/5/14/chartex" xmlns:aink="http://schemas.microsoft.com/office/drawing/2016/ink" xmlns:am3d="http://schemas.microsoft.com/office/drawing/2017/model3d" xmlns:oel="http://schemas.microsoft.com/office/2019/extlst" xmlns:w16cex="http://schemas.microsoft.com/office/word/2018/wordml/cex" xmlns:w16cid="http://schemas.microsoft.com/office/word/2016/wordml/cid" xmlns:w16="http://schemas.microsoft.com/office/word/2018/wordml" xmlns:w16sdtdh="http://schemas.microsoft.com/office/word/2020/wordml/sdtdatahash">
+                      <mc:Fallback>
                         <w:pict>
                           <v:line w14:anchorId="29C257E5" id="Straight Connector 28" o:spid="_x0000_s1026" style="visibility:visible;mso-wrap-style:square;mso-left-percent:-10001;mso-top-percent:-10001;mso-position-horizontal:absolute;mso-position-horizontal-relative:char;mso-position-vertical:absolute;mso-position-vertical-relative:line;mso-left-percent:-10001;mso-top-percent:-10001" from="0,0" to="393.8pt,0" o:gfxdata="UEsDBBQABgAIAAAAIQC2gziS/gAAAOEBAAATAAAAW0NvbnRlbnRfVHlwZXNdLnhtbJSRQU7DMBBF 90jcwfIWJU67QAgl6YK0S0CoHGBkTxKLZGx5TGhvj5O2G0SRWNoz/78nu9wcxkFMGNg6quQqL6RA 0s5Y6ir5vt9lD1JwBDIwOMJKHpHlpr69KfdHjyxSmriSfYz+USnWPY7AufNIadK6MEJMx9ApD/oD OlTrorhX2lFEilmcO2RdNtjC5xDF9pCuTyYBB5bi6bQ4syoJ3g9WQ0ymaiLzg5KdCXlKLjvcW893 SUOqXwnz5DrgnHtJTxOsQfEKIT7DmDSUCaxw7Rqn8787ZsmRM9e2VmPeBN4uqYvTtW7jvijg9N/y JsXecLq0q+WD6m8AAAD//wMAUEsDBBQABgAIAAAAIQA4/SH/1gAAAJQBAAALAAAAX3JlbHMvLnJl bHOkkMFqwzAMhu+DvYPRfXGawxijTi+j0GvpHsDYimMaW0Yy2fr2M4PBMnrbUb/Q94l/f/hMi1qR JVI2sOt6UJgd+ZiDgffL8ekFlFSbvV0oo4EbChzGx4f9GRdb25HMsYhqlCwG5lrLq9biZkxWOiqY 22YiTra2kYMu1l1tQD30/bPm3wwYN0x18gb45AdQl1tp5j/sFB2T0FQ7R0nTNEV3j6o9feQzro1i OWA14Fm+Q8a1a8+Bvu/d/dMb2JY5uiPbhG/ktn4cqGU/er3pcvwCAAD//wMAUEsDBBQABgAIAAAA IQDnU65u2wEAAAQEAAAOAAAAZHJzL2Uyb0RvYy54bWysU9uO0zAQfUfiHyy/01yq7qKo6T60Wl4Q VCz7Aa5jJxa+aWya9O8ZO212BQghxIsTe+acmXPG3j5MRpOzgKCcbWm1KikRlrtO2b6lz18f372n JERmO6adFS29iEAfdm/fbEffiNoNTncCCJLY0Iy+pUOMvimKwAdhWFg5LywGpQPDIm6hLzpgI7Ib XdRleVeMDjoPjosQ8PQwB+ku80spePwsZRCR6JZibzGvkNdTWovdljU9MD8ofm2D/UMXhimLRReq A4uMfAf1C5VRHFxwMq64M4WTUnGRNaCaqvxJzdPAvMha0JzgF5vC/6Pln85HIKpraY2TsszgjJ4i MNUPkeydteigA4JBdGr0oUHA3h7hugv+CEn2JMGkLwoiU3b3srgrpkg4Hm7Kslrf4xD4LVa8AD2E +EE4Q9JPS7WySThr2PljiFgMU28p6VhbMqaWN/ebnBacVt2j0joFA/SnvQZyZjj0+rCu13epe6R4 lYY7bfEwaZpV5L940WIu8EVI9AX7ruYK6UaKhbb7Vl05tcXMBJFYfgGVfwZdcxNM5Fv6t8AlO1d0 Ni5Ao6yD31WN061VOeffVM9ak+yT6y55ptkOvGrZreuzSHf59T7DXx7v7gcAAAD//wMAUEsDBBQA BgAIAAAAIQBLTC9K2AAAAAIBAAAPAAAAZHJzL2Rvd25yZXYueG1sTI/BasMwEETvhf6D2EAuppEb Smxcy6GU9pDekoaeFWtjmUgrIymx8/dRemkvA8MsM2/r9WQNu6APvSMBz4scGFLrVE+dgP3351MJ LERJShpHKOCKAdbN40MtK+VG2uJlFzuWSihUUoCOcag4D61GK8PCDUgpOzpvZUzWd1x5OaZya/gy z1fcyp7SgpYDvmtsT7uzFfBiPoqfTaaz0/7LbzMqh3LkGyHms+ntFVjEKf4dwx0/oUOTmA7uTCow IyA9En81ZUVZrIAd7pY3Nf+P3twAAAD//wMAUEsBAi0AFAAGAAgAAAAhALaDOJL+AAAA4QEAABMA AAAAAAAAAAAAAAAAAAAAAFtDb250ZW50X1R5cGVzXS54bWxQSwECLQAUAAYACAAAACEAOP0h/9YA AACUAQAACwAAAAAAAAAAAAAAAAAvAQAAX3JlbHMvLnJlbHNQSwECLQAUAAYACAAAACEA51OubtsB AAAEBAAADgAAAAAAAAAAAAAAAAAuAgAAZHJzL2Uyb0RvYy54bWxQSwECLQAUAAYACAAAACEAS0wv StgAAAACAQAADwAAAAAAAAAAAAAAAAA1BAAAZHJzL2Rvd25yZXYueG1sUEsFBgAAAAAEAAQA8wAA ADoFAAAAAA== " strokecolor="#2d3236" strokeweight="2.25pt">
                             <w10:anchorlock/>
@@ -3528,21 +3434,7 @@
                     <w:rPr>
                       <w:sz w:val="18"/>
                     </w:rPr>
-                    <w:t>Proven expertise in establishing and scaling automation Centers of Excellence (</w:t>
-                  </w:r>
-                  <w:proofErr w:type="spellStart"/>
-                  <w:r>
-                    <w:rPr>
-                      <w:sz w:val="18"/>
-                    </w:rPr>
-                    <w:t>CoEs</w:t>
-                  </w:r>
-                  <w:proofErr w:type="spellEnd"/>
-                  <w:r>
-                    <w:rPr>
-                      <w:sz w:val="18"/>
-                    </w:rPr>
-                    <w:t>), designing operating models, &amp; leading citizen developer initiatives to accelerate business transformation.</w:t>
+                    <w:t>Proven expertise in establishing and scaling automation Centers of Excellence (CoEs), designing operating models, &amp; leading citizen developer initiatives to accelerate business transformation.</w:t>
                   </w:r>
                 </w:p>
                 <w:p>
@@ -3561,24 +3453,8 @@
                     <w:rPr>
                       <w:sz w:val="18"/>
                     </w:rPr>
-                    <w:t xml:space="preserve">Demonstrated success in migrating 600+ automation processes from on-premises infrastructure to </w:t>
-                  </w:r>
-                  <w:proofErr w:type="spellStart"/>
-                  <w:r>
-                    <w:rPr>
-                      <w:sz w:val="18"/>
-                    </w:rPr>
-                    <w:t>UiPath</w:t>
-                  </w:r>
-                  <w:proofErr w:type="spellEnd"/>
-                  <w:r>
-                    <w:rPr>
-                      <w:sz w:val="18"/>
-                    </w:rPr>
-                    <w:t xml:space="preserve"> Automation Cloud, modernizing legacy systems for enhanced compatibility and performance.</w:t>
-                  </w:r>
-                  <w:bookmarkStart w:id="0" w:name="_GoBack"/>
-                  <w:bookmarkEnd w:id="0"/>
+                    <w:t>Demonstrated success in migrating 600+ automation processes from on-premises infrastructure to UiPath Automation Cloud, modernizing legacy systems for enhanced compatibility and performance.</w:t>
+                  </w:r>
                 </w:p>
                 <w:p>
                   <w:pPr>
@@ -3596,21 +3472,7 @@
                     <w:rPr>
                       <w:sz w:val="18"/>
                     </w:rPr>
-                    <w:t xml:space="preserve">Authored and published standardized guidelines for upgrading </w:t>
-                  </w:r>
-                  <w:proofErr w:type="spellStart"/>
-                  <w:r>
-                    <w:rPr>
-                      <w:sz w:val="18"/>
-                    </w:rPr>
-                    <w:t>UiPath</w:t>
-                  </w:r>
-                  <w:proofErr w:type="spellEnd"/>
-                  <w:r>
-                    <w:rPr>
-                      <w:sz w:val="18"/>
-                    </w:rPr>
-                    <w:t xml:space="preserve"> legacy projects to modern, Windows-compatible frameworks.</w:t>
+                    <w:t>Authored and published standardized guidelines for upgrading UiPath legacy projects to modern, Windows-compatible frameworks.</w:t>
                   </w:r>
                 </w:p>
                 <w:p>
@@ -3648,35 +3510,7 @@
                     <w:rPr>
                       <w:sz w:val="18"/>
                     </w:rPr>
-                    <w:t xml:space="preserve">Recognized for technical innovation and thought leadership, with accolades including </w:t>
-                  </w:r>
-                  <w:proofErr w:type="spellStart"/>
-                  <w:r>
-                    <w:rPr>
-                      <w:sz w:val="18"/>
-                    </w:rPr>
-                    <w:t>UiPath</w:t>
-                  </w:r>
-                  <w:proofErr w:type="spellEnd"/>
-                  <w:r>
-                    <w:rPr>
-                      <w:sz w:val="18"/>
-                    </w:rPr>
-                    <w:t xml:space="preserve"> MVP, </w:t>
-                  </w:r>
-                  <w:proofErr w:type="spellStart"/>
-                  <w:r>
-                    <w:rPr>
-                      <w:sz w:val="18"/>
-                    </w:rPr>
-                    <w:t>UiPath</w:t>
-                  </w:r>
-                  <w:proofErr w:type="spellEnd"/>
-                  <w:r>
-                    <w:rPr>
-                      <w:sz w:val="18"/>
-                    </w:rPr>
-                    <w:t xml:space="preserve"> Cloud Masters Winner, and multiple internal awards at Adidas and VMware.</w:t>
+                    <w:t>Recognized for technical innovation and thought leadership, with accolades including UiPath MVP, UiPath Cloud Masters Winner, and multiple internal awards at Adidas and VMware.</w:t>
                   </w:r>
                 </w:p>
                 <w:p>
@@ -3820,7 +3654,7 @@
                     <mc:AlternateContent>
                       <mc:Choice Requires="wps">
                         <w:drawing>
-                          <wp:inline distT="0" distB="0" distL="0" distR="0" wp14:anchorId="4D326548" wp14:editId="21644842">
+                          <wp:inline distT="0" distB="0" distL="0" distR="0" wp14:anchorId="45071902" wp14:editId="3C574BC0">
                             <wp:extent cx="5001370" cy="0"/>
                             <wp:effectExtent l="0" t="19050" r="27940" b="19050"/>
                             <wp:docPr id="29" name="Straight Connector 29"/>
@@ -3864,7 +3698,7 @@
                           </wp:inline>
                         </w:drawing>
                       </mc:Choice>
-                      <mc:Fallback xmlns:cx2="http://schemas.microsoft.com/office/drawing/2015/10/21/chartex" xmlns:cx3="http://schemas.microsoft.com/office/drawing/2016/5/9/chartex" xmlns:cx4="http://schemas.microsoft.com/office/drawing/2016/5/10/chartex" xmlns:cx5="http://schemas.microsoft.com/office/drawing/2016/5/11/chartex" xmlns:cx6="http://schemas.microsoft.com/office/drawing/2016/5/12/chartex" xmlns:cx7="http://schemas.microsoft.com/office/drawing/2016/5/13/chartex" xmlns:cx8="http://schemas.microsoft.com/office/drawing/2016/5/14/chartex" xmlns:aink="http://schemas.microsoft.com/office/drawing/2016/ink" xmlns:am3d="http://schemas.microsoft.com/office/drawing/2017/model3d" xmlns:oel="http://schemas.microsoft.com/office/2019/extlst" xmlns:w16cex="http://schemas.microsoft.com/office/word/2018/wordml/cex" xmlns:w16cid="http://schemas.microsoft.com/office/word/2016/wordml/cid" xmlns:w16="http://schemas.microsoft.com/office/word/2018/wordml" xmlns:w16sdtdh="http://schemas.microsoft.com/office/word/2020/wordml/sdtdatahash">
+                      <mc:Fallback>
                         <w:pict>
                           <v:line w14:anchorId="7CADC32D" id="Straight Connector 29" o:spid="_x0000_s1026" style="visibility:visible;mso-wrap-style:square;mso-left-percent:-10001;mso-top-percent:-10001;mso-position-horizontal:absolute;mso-position-horizontal-relative:char;mso-position-vertical:absolute;mso-position-vertical-relative:line;mso-left-percent:-10001;mso-top-percent:-10001" from="0,0" to="393.8pt,0" o:gfxdata="UEsDBBQABgAIAAAAIQC2gziS/gAAAOEBAAATAAAAW0NvbnRlbnRfVHlwZXNdLnhtbJSRQU7DMBBF 90jcwfIWJU67QAgl6YK0S0CoHGBkTxKLZGx5TGhvj5O2G0SRWNoz/78nu9wcxkFMGNg6quQqL6RA 0s5Y6ir5vt9lD1JwBDIwOMJKHpHlpr69KfdHjyxSmriSfYz+USnWPY7AufNIadK6MEJMx9ApD/oD OlTrorhX2lFEilmcO2RdNtjC5xDF9pCuTyYBB5bi6bQ4syoJ3g9WQ0ymaiLzg5KdCXlKLjvcW893 SUOqXwnz5DrgnHtJTxOsQfEKIT7DmDSUCaxw7Rqn8787ZsmRM9e2VmPeBN4uqYvTtW7jvijg9N/y JsXecLq0q+WD6m8AAAD//wMAUEsDBBQABgAIAAAAIQA4/SH/1gAAAJQBAAALAAAAX3JlbHMvLnJl bHOkkMFqwzAMhu+DvYPRfXGawxijTi+j0GvpHsDYimMaW0Yy2fr2M4PBMnrbUb/Q94l/f/hMi1qR JVI2sOt6UJgd+ZiDgffL8ekFlFSbvV0oo4EbChzGx4f9GRdb25HMsYhqlCwG5lrLq9biZkxWOiqY 22YiTra2kYMu1l1tQD30/bPm3wwYN0x18gb45AdQl1tp5j/sFB2T0FQ7R0nTNEV3j6o9feQzro1i OWA14Fm+Q8a1a8+Bvu/d/dMb2JY5uiPbhG/ktn4cqGU/er3pcvwCAAD//wMAUEsDBBQABgAIAAAA IQDSZ0UW3QEAAAQEAAAOAAAAZHJzL2Uyb0RvYy54bWysU8tu2zAQvBfoPxC813oYTlLBcg420kvR Gk36ATRFWkT5wpK17L/vkpKVoA2CouiF0nJ3ZneG5Pr+bDQ5CQjK2ZZWi5ISYbnrlD229PvTw4c7 SkJktmPaWdHSiwj0fvP+3Xrwjahd73QngCCJDc3gW9rH6JuiCLwXhoWF88JiUjowLGIIx6IDNiC7 0UVdljfF4KDz4LgIAXd3Y5JuMr+UgsevUgYRiW4pzhbzCnk9pLXYrFlzBOZ7xacx2D9MYZiy2HSm 2rHIyE9Qf1AZxcEFJ+OCO1M4KRUXWQOqqcrf1Dz2zIusBc0JfrYp/D9a/uW0B6K6ltYfKbHM4Bk9 RmDq2Eeyddaigw4IJtGpwYcGAVu7hykKfg9J9lmCSV8URM7Z3cvsrjhHwnFzVZbV8hYPgV9zxTPQ Q4ifhDMk/bRUK5uEs4adPoeIzbD0WpK2tSUDjny3ul3lsuC06h6U1ikZ4HjYaiAnhode75b18iZN jxQvyjDSFjeTplFF/osXLcYG34REX3DuauyQbqSYabsf1cSpLVYmiMT2M6h8GzTVJpjIt/RvgXN1 7uhsnIFGWQevdY3n66hyrL+qHrUm2QfXXfKZZjvwqmW3pmeR7vLLOMOfH+/mFwAAAP//AwBQSwME FAAGAAgAAAAhAEtML0rYAAAAAgEAAA8AAABkcnMvZG93bnJldi54bWxMj8FqwzAQRO+F/oPYQC6m kRtKbFzLoZT2kN6Shp4Va2OZSCsjKbHz91F6aS8Dwywzb+v1ZA27oA+9IwHPixwYUutUT52A/ffn UwksRElKGkco4IoB1s3jQy0r5Uba4mUXO5ZKKFRSgI5xqDgPrUYrw8INSCk7Om9lTNZ3XHk5pnJr +DLPV9zKntKClgO+a2xPu7MV8GI+ip9NprPT/stvMyqHcuQbIeaz6e0VWMQp/h3DHT+hQ5OYDu5M KjAjID0SfzVlRVmsgB3uljc1/4/e3AAAAP//AwBQSwECLQAUAAYACAAAACEAtoM4kv4AAADhAQAA EwAAAAAAAAAAAAAAAAAAAAAAW0NvbnRlbnRfVHlwZXNdLnhtbFBLAQItABQABgAIAAAAIQA4/SH/ 1gAAAJQBAAALAAAAAAAAAAAAAAAAAC8BAABfcmVscy8ucmVsc1BLAQItABQABgAIAAAAIQDSZ0UW 3QEAAAQEAAAOAAAAAAAAAAAAAAAAAC4CAABkcnMvZTJvRG9jLnhtbFBLAQItABQABgAIAAAAIQBL TC9K2AAAAAIBAAAPAAAAAAAAAAAAAAAAADcEAABkcnMvZG93bnJldi54bWxQSwUGAAAAAAQABADz AAAAPAUAAAAA " strokecolor="#2d3236" strokeweight="2.25pt">
                             <w10:anchorlock/>
@@ -3913,21 +3747,12 @@
                     </w:rPr>
                     <w:t xml:space="preserve">neer II, </w:t>
                   </w:r>
-                  <w:proofErr w:type="spellStart"/>
                   <w:r>
                     <w:rPr>
                       <w:b/>
                       <w:sz w:val="18"/>
                     </w:rPr>
-                    <w:t>Gurugram</w:t>
-                  </w:r>
-                  <w:proofErr w:type="spellEnd"/>
-                  <w:r>
-                    <w:rPr>
-                      <w:b/>
-                      <w:sz w:val="18"/>
-                    </w:rPr>
-                    <w:t>, Haryana | Mar 2022 – Present</w:t>
+                    <w:t>Gurugram, Haryana | Mar 2022 – Present</w:t>
                   </w:r>
                 </w:p>
                 <w:p>
@@ -3982,21 +3807,7 @@
                     <w:rPr>
                       <w:sz w:val="18"/>
                     </w:rPr>
-                    <w:t xml:space="preserve">Migrated 600+ automation processes from on-premises infrastructure to </w:t>
-                  </w:r>
-                  <w:proofErr w:type="spellStart"/>
-                  <w:r>
-                    <w:rPr>
-                      <w:sz w:val="18"/>
-                    </w:rPr>
-                    <w:t>UiPath</w:t>
-                  </w:r>
-                  <w:proofErr w:type="spellEnd"/>
-                  <w:r>
-                    <w:rPr>
-                      <w:sz w:val="18"/>
-                    </w:rPr>
-                    <w:t xml:space="preserve"> Automation Cloud.</w:t>
+                    <w:t>Migrated 600+ automation processes from on-premises infrastructure to UiPath Automation Cloud.</w:t>
                   </w:r>
                 </w:p>
                 <w:p>
@@ -4015,21 +3826,7 @@
                     <w:rPr>
                       <w:sz w:val="18"/>
                     </w:rPr>
-                    <w:t xml:space="preserve">Developed and published guidelines for upgrading </w:t>
-                  </w:r>
-                  <w:proofErr w:type="spellStart"/>
-                  <w:r>
-                    <w:rPr>
-                      <w:sz w:val="18"/>
-                    </w:rPr>
-                    <w:t>UiPath</w:t>
-                  </w:r>
-                  <w:proofErr w:type="spellEnd"/>
-                  <w:r>
-                    <w:rPr>
-                      <w:sz w:val="18"/>
-                    </w:rPr>
-                    <w:t xml:space="preserve"> legacy projects to modern Windows-compatible frameworks.</w:t>
+                    <w:t>Developed and published guidelines for upgrading UiPath legacy projects to modern Windows-compatible frameworks.</w:t>
                   </w:r>
                 </w:p>
                 <w:p>
@@ -4048,21 +3845,7 @@
                     <w:rPr>
                       <w:sz w:val="18"/>
                     </w:rPr>
-                    <w:t xml:space="preserve">Oversaw </w:t>
-                  </w:r>
-                  <w:proofErr w:type="spellStart"/>
-                  <w:r>
-                    <w:rPr>
-                      <w:sz w:val="18"/>
-                    </w:rPr>
-                    <w:t>UiPath</w:t>
-                  </w:r>
-                  <w:proofErr w:type="spellEnd"/>
-                  <w:r>
-                    <w:rPr>
-                      <w:sz w:val="18"/>
-                    </w:rPr>
-                    <w:t xml:space="preserve"> Studio and Assistant version upgrades across 100+ virtual machines.</w:t>
+                    <w:t>Oversaw UiPath Studio and Assistant version upgrades across 100+ virtual machines.</w:t>
                   </w:r>
                 </w:p>
                 <w:p>
@@ -4081,21 +3864,7 @@
                     <w:rPr>
                       <w:sz w:val="18"/>
                     </w:rPr>
-                    <w:t xml:space="preserve">Automated internal workflows, saving 800+ person-hours annually and improving standardization (e.g., </w:t>
-                  </w:r>
-                  <w:proofErr w:type="spellStart"/>
-                  <w:r>
-                    <w:rPr>
-                      <w:sz w:val="18"/>
-                    </w:rPr>
-                    <w:t>Bitbucket</w:t>
-                  </w:r>
-                  <w:proofErr w:type="spellEnd"/>
-                  <w:r>
-                    <w:rPr>
-                      <w:sz w:val="18"/>
-                    </w:rPr>
-                    <w:t xml:space="preserve"> repository </w:t>
+                    <w:t xml:space="preserve">Automated internal workflows, saving 800+ person-hours annually and improving standardization (e.g., Bitbucket repository </w:t>
                   </w:r>
                   <w:r>
                     <w:rPr>
@@ -4107,30 +3876,14 @@
                     <w:rPr>
                       <w:sz w:val="18"/>
                     </w:rPr>
-                    <w:t xml:space="preserve">, </w:t>
-                  </w:r>
-                  <w:proofErr w:type="spellStart"/>
-                  <w:r>
-                    <w:rPr>
-                      <w:sz w:val="18"/>
-                    </w:rPr>
-                    <w:t>UiPath</w:t>
-                  </w:r>
-                  <w:proofErr w:type="spellEnd"/>
-                  <w:r>
-                    <w:rPr>
-                      <w:sz w:val="18"/>
-                    </w:rPr>
-                    <w:t xml:space="preserve"> Queue and Trigger creation, HR </w:t>
-                  </w:r>
-                  <w:proofErr w:type="spellStart"/>
-                  <w:r>
-                    <w:rPr>
-                      <w:sz w:val="18"/>
-                    </w:rPr>
-                    <w:t>Empoyee’s</w:t>
-                  </w:r>
-                  <w:proofErr w:type="spellEnd"/>
+                    <w:t xml:space="preserve">, UiPath Queue and Trigger creation, HR </w:t>
+                  </w:r>
+                  <w:r>
+                    <w:rPr>
+                      <w:sz w:val="18"/>
+                    </w:rPr>
+                    <w:t>Employee’s</w:t>
+                  </w:r>
                   <w:r>
                     <w:rPr>
                       <w:sz w:val="18"/>
@@ -4186,19 +3939,11 @@
                     </w:rPr>
                     <w:t xml:space="preserve">Established governance and best-practice frameworks for </w:t>
                   </w:r>
-                  <w:proofErr w:type="spellStart"/>
-                  <w:r>
-                    <w:rPr>
-                      <w:sz w:val="18"/>
-                    </w:rPr>
-                    <w:t>UiPath</w:t>
-                  </w:r>
-                  <w:proofErr w:type="spellEnd"/>
-                  <w:r>
-                    <w:rPr>
-                      <w:sz w:val="18"/>
-                    </w:rPr>
-                    <w:t xml:space="preserve"> Platform.</w:t>
+                  <w:r>
+                    <w:rPr>
+                      <w:sz w:val="18"/>
+                    </w:rPr>
+                    <w:t>UiPath Platform.</w:t>
                   </w:r>
                 </w:p>
                 <w:p>
@@ -4279,21 +4024,7 @@
                     <w:rPr>
                       <w:sz w:val="18"/>
                     </w:rPr>
-                    <w:t xml:space="preserve">Spearheaded the enablement of advanced platform features such as </w:t>
-                  </w:r>
-                  <w:proofErr w:type="spellStart"/>
-                  <w:r>
-                    <w:rPr>
-                      <w:sz w:val="18"/>
-                    </w:rPr>
-                    <w:t>UiPath</w:t>
-                  </w:r>
-                  <w:proofErr w:type="spellEnd"/>
-                  <w:r>
-                    <w:rPr>
-                      <w:sz w:val="18"/>
-                    </w:rPr>
-                    <w:t xml:space="preserve"> Autopilot, Healing Agent, and Document Understanding, driving innovation and productivity.</w:t>
+                    <w:t>Spearheaded the enablement of advanced platform features such as UiPath Autopilot, Healing Agent, and Document Understanding, driving innovation and productivity.</w:t>
                   </w:r>
                 </w:p>
                 <w:p>
@@ -4312,21 +4043,7 @@
                     <w:rPr>
                       <w:sz w:val="18"/>
                     </w:rPr>
-                    <w:t xml:space="preserve">Launched and scaled the </w:t>
-                  </w:r>
-                  <w:proofErr w:type="spellStart"/>
-                  <w:r>
-                    <w:rPr>
-                      <w:sz w:val="18"/>
-                    </w:rPr>
-                    <w:t>UiPath</w:t>
-                  </w:r>
-                  <w:proofErr w:type="spellEnd"/>
-                  <w:r>
-                    <w:rPr>
-                      <w:sz w:val="18"/>
-                    </w:rPr>
-                    <w:t xml:space="preserve"> Citizen Developer Program, empowering business teams to independently automate processes within governance frameworks.</w:t>
+                    <w:t>Launched and scaled the UiPath Citizen Developer Program, empowering business teams to independently automate processes within governance frameworks.</w:t>
                   </w:r>
                 </w:p>
                 <w:p>
@@ -4345,21 +4062,7 @@
                     <w:rPr>
                       <w:sz w:val="18"/>
                     </w:rPr>
-                    <w:t xml:space="preserve">Led budgeting, cost optimization, and successful license negotiations with </w:t>
-                  </w:r>
-                  <w:proofErr w:type="spellStart"/>
-                  <w:r>
-                    <w:rPr>
-                      <w:sz w:val="18"/>
-                    </w:rPr>
-                    <w:t>UiPath</w:t>
-                  </w:r>
-                  <w:proofErr w:type="spellEnd"/>
-                  <w:r>
-                    <w:rPr>
-                      <w:sz w:val="18"/>
-                    </w:rPr>
-                    <w:t>, ensuring scalable and compliant RPA operations.</w:t>
+                    <w:t>Led budgeting, cost optimization, and successful license negotiations with UiPath, ensuring scalable and compliant RPA operations.</w:t>
                   </w:r>
                 </w:p>
                 <w:p>
@@ -4378,21 +4081,7 @@
                     <w:rPr>
                       <w:sz w:val="18"/>
                     </w:rPr>
-                    <w:t xml:space="preserve">Developed and deployed </w:t>
-                  </w:r>
-                  <w:proofErr w:type="spellStart"/>
-                  <w:r>
-                    <w:rPr>
-                      <w:sz w:val="18"/>
-                    </w:rPr>
-                    <w:t>UiPath</w:t>
-                  </w:r>
-                  <w:proofErr w:type="spellEnd"/>
-                  <w:r>
-                    <w:rPr>
-                      <w:sz w:val="18"/>
-                    </w:rPr>
-                    <w:t xml:space="preserve"> Insights dashboards to monitor KPIs and enable data-driven decision-making.</w:t>
+                    <w:t>Developed and deployed UiPath Insights dashboards to monitor KPIs and enable data-driven decision-making.</w:t>
                   </w:r>
                 </w:p>
                 <w:p>
@@ -4451,32 +4140,23 @@
                       <w:sz w:val="18"/>
                     </w:rPr>
                   </w:pPr>
-                  <w:bookmarkStart w:id="1" w:name="OLE_LINK3"/>
-                  <w:proofErr w:type="spellStart"/>
+                  <w:bookmarkStart w:id="0" w:name="OLE_LINK3"/>
                   <w:r>
                     <w:rPr>
                       <w:b/>
                       <w:sz w:val="18"/>
                     </w:rPr>
-                    <w:t>Subex</w:t>
-                  </w:r>
-                  <w:proofErr w:type="spellEnd"/>
+                    <w:t>Subex – RPA Architect, Bengaluru</w:t>
+                  </w:r>
                   <w:r>
                     <w:rPr>
                       <w:b/>
                       <w:sz w:val="18"/>
                     </w:rPr>
-                    <w:t xml:space="preserve"> – RPA Architect, Bengaluru</w:t>
-                  </w:r>
-                  <w:r>
-                    <w:rPr>
-                      <w:b/>
-                      <w:sz w:val="18"/>
-                    </w:rPr>
                     <w:t>| Jan 2021 – Feb 2022</w:t>
                   </w:r>
                 </w:p>
-                <w:bookmarkEnd w:id="1"/>
+                <w:bookmarkEnd w:id="0"/>
                 <w:p>
                   <w:pPr>
                     <w:ind w:left="-1"/>
@@ -4525,19 +4205,11 @@
                       <w:sz w:val="18"/>
                     </w:rPr>
                   </w:pPr>
-                  <w:proofErr w:type="spellStart"/>
-                  <w:r>
-                    <w:rPr>
-                      <w:sz w:val="18"/>
-                    </w:rPr>
-                    <w:t>UiPath</w:t>
-                  </w:r>
-                  <w:proofErr w:type="spellEnd"/>
-                  <w:r>
-                    <w:rPr>
-                      <w:sz w:val="18"/>
-                    </w:rPr>
-                    <w:t xml:space="preserve"> Projects:</w:t>
+                  <w:r>
+                    <w:rPr>
+                      <w:sz w:val="18"/>
+                    </w:rPr>
+                    <w:t>UiPath Projects:</w:t>
                   </w:r>
                 </w:p>
                 <w:p>
@@ -4613,21 +4285,7 @@
                     <w:rPr>
                       <w:sz w:val="18"/>
                     </w:rPr>
-                    <w:t xml:space="preserve">Invoice Processing and Tables extraction from PDFs using </w:t>
-                  </w:r>
-                  <w:proofErr w:type="spellStart"/>
-                  <w:r>
-                    <w:rPr>
-                      <w:sz w:val="18"/>
-                    </w:rPr>
-                    <w:t>UiPath</w:t>
-                  </w:r>
-                  <w:proofErr w:type="spellEnd"/>
-                  <w:r>
-                    <w:rPr>
-                      <w:sz w:val="18"/>
-                    </w:rPr>
-                    <w:t xml:space="preserve"> Document Understanding and Amazon </w:t>
+                    <w:t xml:space="preserve">Invoice Processing and Tables extraction from PDFs using UiPath Document Understanding and Amazon </w:t>
                   </w:r>
                   <w:proofErr w:type="spellStart"/>
                   <w:r>
@@ -4654,21 +4312,7 @@
                     <w:rPr>
                       <w:sz w:val="18"/>
                     </w:rPr>
-                    <w:t xml:space="preserve">Explored and applied open-source RPA tools, including </w:t>
-                  </w:r>
-                  <w:proofErr w:type="spellStart"/>
-                  <w:r>
-                    <w:rPr>
-                      <w:sz w:val="18"/>
-                    </w:rPr>
-                    <w:t>Robocorp</w:t>
-                  </w:r>
-                  <w:proofErr w:type="spellEnd"/>
-                  <w:r>
-                    <w:rPr>
-                      <w:sz w:val="18"/>
-                    </w:rPr>
-                    <w:t xml:space="preserve"> and Robot Framework, to</w:t>
+                    <w:t>Explored and applied open-source RPA tools, including Robocorp and Robot Framework, to</w:t>
                   </w:r>
                   <w:r>
                     <w:rPr>
@@ -4721,23 +4365,7 @@
                       <w:b/>
                       <w:sz w:val="18"/>
                     </w:rPr>
-                    <w:t xml:space="preserve">Analyst (Tech Lead, RPA </w:t>
-                  </w:r>
-                  <w:proofErr w:type="spellStart"/>
-                  <w:r>
-                    <w:rPr>
-                      <w:b/>
-                      <w:sz w:val="18"/>
-                    </w:rPr>
-                    <w:t>UiPath</w:t>
-                  </w:r>
-                  <w:proofErr w:type="spellEnd"/>
-                  <w:r>
-                    <w:rPr>
-                      <w:b/>
-                      <w:sz w:val="18"/>
-                    </w:rPr>
-                    <w:t>), Bengaluru</w:t>
+                    <w:t>Analyst (Tech Lead, RPA UiPath), Bengaluru</w:t>
                   </w:r>
                   <w:r>
                     <w:rPr>
@@ -4904,21 +4532,7 @@
                     <w:rPr>
                       <w:sz w:val="18"/>
                     </w:rPr>
-                    <w:t xml:space="preserve">Published reusable </w:t>
-                  </w:r>
-                  <w:proofErr w:type="spellStart"/>
-                  <w:r>
-                    <w:rPr>
-                      <w:sz w:val="18"/>
-                    </w:rPr>
-                    <w:t>UiPath</w:t>
-                  </w:r>
-                  <w:proofErr w:type="spellEnd"/>
-                  <w:r>
-                    <w:rPr>
-                      <w:sz w:val="18"/>
-                    </w:rPr>
-                    <w:t xml:space="preserve"> components to foster community</w:t>
+                    <w:t>Published reusable UiPath components to foster community</w:t>
                   </w:r>
                   <w:r>
                     <w:rPr>
@@ -5130,23 +4744,7 @@
                       <w:b/>
                       <w:sz w:val="18"/>
                     </w:rPr>
-                    <w:t xml:space="preserve">L&amp;T </w:t>
-                  </w:r>
-                  <w:proofErr w:type="spellStart"/>
-                  <w:r>
-                    <w:rPr>
-                      <w:b/>
-                      <w:sz w:val="18"/>
-                    </w:rPr>
-                    <w:t>Infotech</w:t>
-                  </w:r>
-                  <w:proofErr w:type="spellEnd"/>
-                  <w:r>
-                    <w:rPr>
-                      <w:b/>
-                      <w:sz w:val="18"/>
-                    </w:rPr>
-                    <w:t xml:space="preserve"> – Inf</w:t>
+                    <w:t>L&amp;T Infotech – Inf</w:t>
                   </w:r>
                   <w:r>
                     <w:rPr>
@@ -5229,21 +4827,7 @@
                     <w:rPr>
                       <w:sz w:val="18"/>
                     </w:rPr>
-                    <w:t xml:space="preserve">, </w:t>
-                  </w:r>
-                  <w:proofErr w:type="spellStart"/>
-                  <w:r>
-                    <w:rPr>
-                      <w:sz w:val="18"/>
-                    </w:rPr>
-                    <w:t>Nexpose</w:t>
-                  </w:r>
-                  <w:proofErr w:type="spellEnd"/>
-                  <w:r>
-                    <w:rPr>
-                      <w:sz w:val="18"/>
-                    </w:rPr>
-                    <w:t>) and evaluated endpoint management solutions.</w:t>
+                    <w:t>, Nexpose) and evaluated endpoint management solutions.</w:t>
                   </w:r>
                 </w:p>
                 <w:p>
@@ -5338,49 +4922,21 @@
                     <w:rPr>
                       <w:sz w:val="18"/>
                     </w:rPr>
-                    <w:t xml:space="preserve">Developed shell scripts and job automation using </w:t>
+                    <w:t xml:space="preserve">Developed shell scripts and job automation using Autosys and IBM </w:t>
                   </w:r>
                   <w:proofErr w:type="spellStart"/>
                   <w:r>
                     <w:rPr>
                       <w:sz w:val="18"/>
                     </w:rPr>
-                    <w:t>Autosys</w:t>
+                    <w:t>InfoSphere</w:t>
                   </w:r>
                   <w:proofErr w:type="spellEnd"/>
                   <w:r>
                     <w:rPr>
                       <w:sz w:val="18"/>
                     </w:rPr>
-                    <w:t xml:space="preserve"> and IBM </w:t>
-                  </w:r>
-                  <w:proofErr w:type="spellStart"/>
-                  <w:r>
-                    <w:rPr>
-                      <w:sz w:val="18"/>
-                    </w:rPr>
-                    <w:t>InfoSphere</w:t>
-                  </w:r>
-                  <w:proofErr w:type="spellEnd"/>
-                  <w:r>
-                    <w:rPr>
-                      <w:sz w:val="18"/>
-                    </w:rPr>
-                    <w:t xml:space="preserve"> </w:t>
-                  </w:r>
-                  <w:proofErr w:type="spellStart"/>
-                  <w:r>
-                    <w:rPr>
-                      <w:sz w:val="18"/>
-                    </w:rPr>
-                    <w:t>DataStage</w:t>
-                  </w:r>
-                  <w:proofErr w:type="spellEnd"/>
-                  <w:r>
-                    <w:rPr>
-                      <w:sz w:val="18"/>
-                    </w:rPr>
-                    <w:t>, streamlining ETL operations.</w:t>
+                    <w:t xml:space="preserve"> DataStage, streamlining ETL operations.</w:t>
                   </w:r>
                 </w:p>
                 <w:p>
@@ -5589,7 +5145,7 @@
                     <mc:AlternateContent>
                       <mc:Choice Requires="wps">
                         <w:drawing>
-                          <wp:inline distT="0" distB="0" distL="0" distR="0" wp14:anchorId="336D46C7" wp14:editId="02411CE9">
+                          <wp:inline distT="0" distB="0" distL="0" distR="0" wp14:anchorId="7C01DF69" wp14:editId="6EE4B71A">
                             <wp:extent cx="5001370" cy="0"/>
                             <wp:effectExtent l="0" t="19050" r="27940" b="19050"/>
                             <wp:docPr id="13" name="Straight Connector 13"/>
@@ -5633,7 +5189,7 @@
                           </wp:inline>
                         </w:drawing>
                       </mc:Choice>
-                      <mc:Fallback xmlns:cx2="http://schemas.microsoft.com/office/drawing/2015/10/21/chartex" xmlns:cx3="http://schemas.microsoft.com/office/drawing/2016/5/9/chartex" xmlns:cx4="http://schemas.microsoft.com/office/drawing/2016/5/10/chartex" xmlns:cx5="http://schemas.microsoft.com/office/drawing/2016/5/11/chartex" xmlns:cx6="http://schemas.microsoft.com/office/drawing/2016/5/12/chartex" xmlns:cx7="http://schemas.microsoft.com/office/drawing/2016/5/13/chartex" xmlns:cx8="http://schemas.microsoft.com/office/drawing/2016/5/14/chartex" xmlns:aink="http://schemas.microsoft.com/office/drawing/2016/ink" xmlns:am3d="http://schemas.microsoft.com/office/drawing/2017/model3d" xmlns:oel="http://schemas.microsoft.com/office/2019/extlst" xmlns:w16cex="http://schemas.microsoft.com/office/word/2018/wordml/cex" xmlns:w16cid="http://schemas.microsoft.com/office/word/2016/wordml/cid" xmlns:w16="http://schemas.microsoft.com/office/word/2018/wordml" xmlns:w16sdtdh="http://schemas.microsoft.com/office/word/2020/wordml/sdtdatahash">
+                      <mc:Fallback>
                         <w:pict>
                           <v:line w14:anchorId="16DF9FBC" id="Straight Connector 13" o:spid="_x0000_s1026" style="visibility:visible;mso-wrap-style:square;mso-left-percent:-10001;mso-top-percent:-10001;mso-position-horizontal:absolute;mso-position-horizontal-relative:char;mso-position-vertical:absolute;mso-position-vertical-relative:line;mso-left-percent:-10001;mso-top-percent:-10001" from="0,0" to="393.8pt,0" o:gfxdata="UEsDBBQABgAIAAAAIQC2gziS/gAAAOEBAAATAAAAW0NvbnRlbnRfVHlwZXNdLnhtbJSRQU7DMBBF 90jcwfIWJU67QAgl6YK0S0CoHGBkTxKLZGx5TGhvj5O2G0SRWNoz/78nu9wcxkFMGNg6quQqL6RA 0s5Y6ir5vt9lD1JwBDIwOMJKHpHlpr69KfdHjyxSmriSfYz+USnWPY7AufNIadK6MEJMx9ApD/oD OlTrorhX2lFEilmcO2RdNtjC5xDF9pCuTyYBB5bi6bQ4syoJ3g9WQ0ymaiLzg5KdCXlKLjvcW893 SUOqXwnz5DrgnHtJTxOsQfEKIT7DmDSUCaxw7Rqn8787ZsmRM9e2VmPeBN4uqYvTtW7jvijg9N/y JsXecLq0q+WD6m8AAAD//wMAUEsDBBQABgAIAAAAIQA4/SH/1gAAAJQBAAALAAAAX3JlbHMvLnJl bHOkkMFqwzAMhu+DvYPRfXGawxijTi+j0GvpHsDYimMaW0Yy2fr2M4PBMnrbUb/Q94l/f/hMi1qR JVI2sOt6UJgd+ZiDgffL8ekFlFSbvV0oo4EbChzGx4f9GRdb25HMsYhqlCwG5lrLq9biZkxWOiqY 22YiTra2kYMu1l1tQD30/bPm3wwYN0x18gb45AdQl1tp5j/sFB2T0FQ7R0nTNEV3j6o9feQzro1i OWA14Fm+Q8a1a8+Bvu/d/dMb2JY5uiPbhG/ktn4cqGU/er3pcvwCAAD//wMAUEsDBBQABgAIAAAA IQCr03Vt3AEAAAQEAAAOAAAAZHJzL2Uyb0RvYy54bWysU9uO0zAQfUfiHyy/01yq7q6ipvvQanlB ULHwAa5jJxa+aWya9O8ZO212BQghxIsTe+acmXPG3j5ORpOzgKCcbWm1KikRlrtO2b6lX788vXug JERmO6adFS29iEAfd2/fbEffiNoNTncCCJLY0Iy+pUOMvimKwAdhWFg5LywGpQPDIm6hLzpgI7Ib XdRleVeMDjoPjosQ8PQwB+ku80spePwkZRCR6JZibzGvkNdTWovdljU9MD8ofm2D/UMXhimLRReq A4uMfAf1C5VRHFxwMq64M4WTUnGRNaCaqvxJzfPAvMha0JzgF5vC/6PlH89HIKrD2a0psczgjJ4j MNUPkeydteigA4JBdGr0oUHA3h7hugv+CEn2JMGkLwoiU3b3srgrpkg4Hm7Kslrf4xD4LVa8AD2E +F44Q9JPS7WySThr2PlDiFgMU28p6VhbMra0ftjcb3JacFp1T0rrFAzQn/YayJnh0OvDul7fpe6R 4lUa7rTFw6RpVpH/4kWLucBnIdEX7LuaK6QbKRba7lt15dQWMxNEYvkFVP4ZdM1NMJFv6d8Cl+xc 0dm4AI2yDn5XNU63VuWcf1M9a02yT6675JlmO/CqZbeuzyLd5df7DH95vLsfAAAA//8DAFBLAwQU AAYACAAAACEAS0wvStgAAAACAQAADwAAAGRycy9kb3ducmV2LnhtbEyPwWrDMBBE74X+g9hALqaR G0psXMuhlPaQ3pKGnhVrY5lIKyMpsfP3UXppLwPDLDNv6/VkDbugD70jAc+LHBhS61RPnYD99+dT CSxESUoaRyjgigHWzeNDLSvlRtriZRc7lkooVFKAjnGoOA+tRivDwg1IKTs6b2VM1ndceTmmcmv4 Ms9X3Mqe0oKWA75rbE+7sxXwYj6Kn02ms9P+y28zKody5Bsh5rPp7RVYxCn+HcMdP6FDk5gO7kwq MCMgPRJ/NWVFWayAHe6WNzX/j97cAAAA//8DAFBLAQItABQABgAIAAAAIQC2gziS/gAAAOEBAAAT AAAAAAAAAAAAAAAAAAAAAABbQ29udGVudF9UeXBlc10ueG1sUEsBAi0AFAAGAAgAAAAhADj9If/W AAAAlAEAAAsAAAAAAAAAAAAAAAAALwEAAF9yZWxzLy5yZWxzUEsBAi0AFAAGAAgAAAAhAKvTdW3c AQAABAQAAA4AAAAAAAAAAAAAAAAALgIAAGRycy9lMm9Eb2MueG1sUEsBAi0AFAAGAAgAAAAhAEtM L0rYAAAAAgEAAA8AAAAAAAAAAAAAAAAANgQAAGRycy9kb3ducmV2LnhtbFBLBQYAAAAABAAEAPMA AAA7BQAAAAA= " strokecolor="#2d3236" strokeweight="2.25pt">
                             <w10:anchorlock/>
@@ -5877,7 +5433,7 @@
 </file>
 
 <file path=word/numbering.xml><?xml version="1.0" encoding="utf-8"?>
-<w:numbering xmlns:wpc="http://schemas.microsoft.com/office/word/2010/wordprocessingCanvas" xmlns:cx="http://schemas.microsoft.com/office/drawing/2014/chartex" xmlns:cx1="http://schemas.microsoft.com/office/drawing/2015/9/8/chartex" xmlns:mc="http://schemas.openxmlformats.org/markup-compatibility/2006" xmlns:o="urn:schemas-microsoft-com:office:office" xmlns:r="http://schemas.openxmlformats.org/officeDocument/2006/relationships" xmlns:m="http://schemas.openxmlformats.org/officeDocument/2006/math" xmlns:v="urn:schemas-microsoft-com:vml" xmlns:wp14="http://schemas.microsoft.com/office/word/2010/wordprocessingDrawing" xmlns:wp="http://schemas.openxmlformats.org/drawingml/2006/wordprocessingDrawing" xmlns:w10="urn:schemas-microsoft-com:office:word" xmlns:w="http://schemas.openxmlformats.org/wordprocessingml/2006/main" xmlns:w14="http://schemas.microsoft.com/office/word/2010/wordml" xmlns:w15="http://schemas.microsoft.com/office/word/2012/wordml" xmlns:w16se="http://schemas.microsoft.com/office/word/2015/wordml/symex" xmlns:wpg="http://schemas.microsoft.com/office/word/2010/wordprocessingGroup" xmlns:wpi="http://schemas.microsoft.com/office/word/2010/wordprocessingInk" xmlns:wne="http://schemas.microsoft.com/office/word/2006/wordml" xmlns:wps="http://schemas.microsoft.com/office/word/2010/wordprocessingShape" mc:Ignorable="w14 w15 w16se wp14">
+<w:numbering xmlns:wpc="http://schemas.microsoft.com/office/word/2010/wordprocessingCanvas" xmlns:cx="http://schemas.microsoft.com/office/drawing/2014/chartex" xmlns:cx1="http://schemas.microsoft.com/office/drawing/2015/9/8/chartex" xmlns:cx2="http://schemas.microsoft.com/office/drawing/2015/10/21/chartex" xmlns:cx3="http://schemas.microsoft.com/office/drawing/2016/5/9/chartex" xmlns:cx4="http://schemas.microsoft.com/office/drawing/2016/5/10/chartex" xmlns:cx5="http://schemas.microsoft.com/office/drawing/2016/5/11/chartex" xmlns:cx6="http://schemas.microsoft.com/office/drawing/2016/5/12/chartex" xmlns:cx7="http://schemas.microsoft.com/office/drawing/2016/5/13/chartex" xmlns:cx8="http://schemas.microsoft.com/office/drawing/2016/5/14/chartex" xmlns:mc="http://schemas.openxmlformats.org/markup-compatibility/2006" xmlns:aink="http://schemas.microsoft.com/office/drawing/2016/ink" xmlns:am3d="http://schemas.microsoft.com/office/drawing/2017/model3d" xmlns:o="urn:schemas-microsoft-com:office:office" xmlns:oel="http://schemas.microsoft.com/office/2019/extlst" xmlns:r="http://schemas.openxmlformats.org/officeDocument/2006/relationships" xmlns:m="http://schemas.openxmlformats.org/officeDocument/2006/math" xmlns:v="urn:schemas-microsoft-com:vml" xmlns:wp14="http://schemas.microsoft.com/office/word/2010/wordprocessingDrawing" xmlns:wp="http://schemas.openxmlformats.org/drawingml/2006/wordprocessingDrawing" xmlns:w10="urn:schemas-microsoft-com:office:word" xmlns:w="http://schemas.openxmlformats.org/wordprocessingml/2006/main" xmlns:w14="http://schemas.microsoft.com/office/word/2010/wordml" xmlns:w15="http://schemas.microsoft.com/office/word/2012/wordml" xmlns:w16cex="http://schemas.microsoft.com/office/word/2018/wordml/cex" xmlns:w16cid="http://schemas.microsoft.com/office/word/2016/wordml/cid" xmlns:w16="http://schemas.microsoft.com/office/word/2018/wordml" xmlns:w16du="http://schemas.microsoft.com/office/word/2023/wordml/word16du" xmlns:w16sdtdh="http://schemas.microsoft.com/office/word/2020/wordml/sdtdatahash" xmlns:w16sdtfl="http://schemas.microsoft.com/office/word/2024/wordml/sdtformatlock" xmlns:w16se="http://schemas.microsoft.com/office/word/2015/wordml/symex" xmlns:wpg="http://schemas.microsoft.com/office/word/2010/wordprocessingGroup" xmlns:wpi="http://schemas.microsoft.com/office/word/2010/wordprocessingInk" xmlns:wne="http://schemas.microsoft.com/office/word/2006/wordml" xmlns:wps="http://schemas.microsoft.com/office/word/2010/wordprocessingShape" mc:Ignorable="w14 w15 w16se w16cid w16 w16cex w16sdtdh w16sdtfl w16du wp14">
   <w:numPicBullet w:numPicBulletId="0">
     <w:pict>
       <v:shapetype id="_x0000_t75" coordsize="21600,21600" o:spt="75" o:preferrelative="t" path="m@4@5l@4@11@9@11@9@5xe" filled="f" stroked="f">
@@ -5899,7 +5455,7 @@
         <v:path o:extrusionok="f" gradientshapeok="t" o:connecttype="rect"/>
         <o:lock v:ext="edit" aspectratio="t"/>
       </v:shapetype>
-      <v:shape id="_x0000_i1026" type="#_x0000_t75" style="width:260.5pt;height:245.5pt" o:bullet="t">
+      <v:shape id="_x0000_i1030" type="#_x0000_t75" style="width:260.25pt;height:245.25pt" o:bullet="t">
         <v:imagedata r:id="rId1" o:title="right- up"/>
       </v:shape>
     </w:pict>
@@ -6363,16 +5919,16 @@
       </w:rPr>
     </w:lvl>
   </w:abstractNum>
-  <w:num w:numId="1">
+  <w:num w:numId="1" w16cid:durableId="1362316732">
     <w:abstractNumId w:val="3"/>
   </w:num>
-  <w:num w:numId="2">
+  <w:num w:numId="2" w16cid:durableId="2078550401">
     <w:abstractNumId w:val="0"/>
   </w:num>
-  <w:num w:numId="3">
+  <w:num w:numId="3" w16cid:durableId="853542998">
     <w:abstractNumId w:val="2"/>
   </w:num>
-  <w:num w:numId="4">
+  <w:num w:numId="4" w16cid:durableId="1555314154">
     <w:abstractNumId w:val="1"/>
   </w:num>
   <w:numIdMacAtCleanup w:val="3"/>
@@ -6380,7 +5936,7 @@
 </file>
 
 <file path=word/styles.xml><?xml version="1.0" encoding="utf-8"?>
-<w:styles xmlns:mc="http://schemas.openxmlformats.org/markup-compatibility/2006" xmlns:r="http://schemas.openxmlformats.org/officeDocument/2006/relationships" xmlns:w="http://schemas.openxmlformats.org/wordprocessingml/2006/main" xmlns:w14="http://schemas.microsoft.com/office/word/2010/wordml" xmlns:w15="http://schemas.microsoft.com/office/word/2012/wordml" xmlns:w16se="http://schemas.microsoft.com/office/word/2015/wordml/symex" mc:Ignorable="w14 w15 w16se">
+<w:styles xmlns:mc="http://schemas.openxmlformats.org/markup-compatibility/2006" xmlns:r="http://schemas.openxmlformats.org/officeDocument/2006/relationships" xmlns:w="http://schemas.openxmlformats.org/wordprocessingml/2006/main" xmlns:w14="http://schemas.microsoft.com/office/word/2010/wordml" xmlns:w15="http://schemas.microsoft.com/office/word/2012/wordml" xmlns:w16cex="http://schemas.microsoft.com/office/word/2018/wordml/cex" xmlns:w16cid="http://schemas.microsoft.com/office/word/2016/wordml/cid" xmlns:w16="http://schemas.microsoft.com/office/word/2018/wordml" xmlns:w16du="http://schemas.microsoft.com/office/word/2023/wordml/word16du" xmlns:w16sdtdh="http://schemas.microsoft.com/office/word/2020/wordml/sdtdatahash" xmlns:w16sdtfl="http://schemas.microsoft.com/office/word/2024/wordml/sdtformatlock" xmlns:w16se="http://schemas.microsoft.com/office/word/2015/wordml/symex" mc:Ignorable="w14 w15 w16se w16cid w16 w16cex w16sdtdh w16sdtfl w16du">
   <w:docDefaults>
     <w:rPrDefault>
       <w:rPr>
@@ -6396,7 +5952,7 @@
       </w:pPr>
     </w:pPrDefault>
   </w:docDefaults>
-  <w:latentStyles w:defLockedState="0" w:defUIPriority="99" w:defSemiHidden="0" w:defUnhideWhenUsed="0" w:defQFormat="0" w:count="371">
+  <w:latentStyles w:defLockedState="0" w:defUIPriority="99" w:defSemiHidden="0" w:defUnhideWhenUsed="0" w:defQFormat="0" w:count="376">
     <w:lsdException w:name="Normal" w:uiPriority="0" w:qFormat="1"/>
     <w:lsdException w:name="heading 1" w:uiPriority="9" w:qFormat="1"/>
     <w:lsdException w:name="heading 2" w:semiHidden="1" w:uiPriority="9" w:unhideWhenUsed="1" w:qFormat="1"/>
@@ -6768,6 +6324,11 @@
     <w:lsdException w:name="List Table 5 Dark Accent 6" w:uiPriority="50"/>
     <w:lsdException w:name="List Table 6 Colorful Accent 6" w:uiPriority="51"/>
     <w:lsdException w:name="List Table 7 Colorful Accent 6" w:uiPriority="52"/>
+    <w:lsdException w:name="Mention" w:semiHidden="1" w:unhideWhenUsed="1"/>
+    <w:lsdException w:name="Smart Hyperlink" w:semiHidden="1" w:unhideWhenUsed="1"/>
+    <w:lsdException w:name="Hashtag" w:semiHidden="1" w:unhideWhenUsed="1"/>
+    <w:lsdException w:name="Unresolved Mention" w:semiHidden="1" w:unhideWhenUsed="1"/>
+    <w:lsdException w:name="Smart Link" w:semiHidden="1" w:unhideWhenUsed="1"/>
   </w:latentStyles>
   <w:style w:type="paragraph" w:default="1" w:styleId="Normal">
     <w:name w:val="Normal"/>
@@ -8133,13 +7694,6 @@
         </dgm:presLayoutVars>
       </dgm:prSet>
       <dgm:spPr/>
-      <dgm:t>
-        <a:bodyPr/>
-        <a:lstStyle/>
-        <a:p>
-          <a:endParaRPr lang="en-US"/>
-        </a:p>
-      </dgm:t>
     </dgm:pt>
     <dgm:pt modelId="{15C4999E-15AF-4C24-A45F-76F16C0E7AFF}" type="pres">
       <dgm:prSet presAssocID="{D995101B-B082-462A-9A6B-FBA3AC0F7249}" presName="parentText" presStyleLbl="node1" presStyleIdx="0" presStyleCnt="9">
@@ -8153,13 +7707,6 @@
           <a:avLst/>
         </a:prstGeom>
       </dgm:spPr>
-      <dgm:t>
-        <a:bodyPr/>
-        <a:lstStyle/>
-        <a:p>
-          <a:endParaRPr lang="en-US"/>
-        </a:p>
-      </dgm:t>
     </dgm:pt>
     <dgm:pt modelId="{B3AC121C-D1DE-4ED5-A2AE-7BF69697747C}" type="pres">
       <dgm:prSet presAssocID="{6470D14B-09F6-4241-9D70-ED7B8EA46C35}" presName="spacer" presStyleCnt="0"/>
@@ -8177,13 +7724,6 @@
           <a:avLst/>
         </a:prstGeom>
       </dgm:spPr>
-      <dgm:t>
-        <a:bodyPr/>
-        <a:lstStyle/>
-        <a:p>
-          <a:endParaRPr lang="en-US"/>
-        </a:p>
-      </dgm:t>
     </dgm:pt>
     <dgm:pt modelId="{BC9E3932-F482-4D9A-BAA7-D87998F46E7B}" type="pres">
       <dgm:prSet presAssocID="{2B7B2F48-2698-4D3F-8943-D072680A76E3}" presName="spacer" presStyleCnt="0"/>
@@ -8201,13 +7741,6 @@
           <a:avLst/>
         </a:prstGeom>
       </dgm:spPr>
-      <dgm:t>
-        <a:bodyPr/>
-        <a:lstStyle/>
-        <a:p>
-          <a:endParaRPr lang="en-US"/>
-        </a:p>
-      </dgm:t>
     </dgm:pt>
     <dgm:pt modelId="{FD633B8F-6E4B-409C-BF42-28244F35FCAE}" type="pres">
       <dgm:prSet presAssocID="{7D0A9331-7533-499E-8AFE-33075F14F0CC}" presName="spacer" presStyleCnt="0"/>
@@ -8225,13 +7758,6 @@
           <a:avLst/>
         </a:prstGeom>
       </dgm:spPr>
-      <dgm:t>
-        <a:bodyPr/>
-        <a:lstStyle/>
-        <a:p>
-          <a:endParaRPr lang="en-US"/>
-        </a:p>
-      </dgm:t>
     </dgm:pt>
     <dgm:pt modelId="{0C7B3EEF-7668-4B83-88A7-91A5072A6A7C}" type="pres">
       <dgm:prSet presAssocID="{8E0C5218-8D2D-433A-90A5-B200477B8E2F}" presName="spacer" presStyleCnt="0"/>
@@ -8249,13 +7775,6 @@
           <a:avLst/>
         </a:prstGeom>
       </dgm:spPr>
-      <dgm:t>
-        <a:bodyPr/>
-        <a:lstStyle/>
-        <a:p>
-          <a:endParaRPr lang="en-US"/>
-        </a:p>
-      </dgm:t>
     </dgm:pt>
     <dgm:pt modelId="{C892504D-869F-46CC-9650-5E92B86620C5}" type="pres">
       <dgm:prSet presAssocID="{2DAB3C2A-E157-46D4-B86F-C06DAA94BF1F}" presName="spacer" presStyleCnt="0"/>
@@ -8273,13 +7792,6 @@
           <a:avLst/>
         </a:prstGeom>
       </dgm:spPr>
-      <dgm:t>
-        <a:bodyPr/>
-        <a:lstStyle/>
-        <a:p>
-          <a:endParaRPr lang="en-US"/>
-        </a:p>
-      </dgm:t>
     </dgm:pt>
     <dgm:pt modelId="{38C20B16-1596-4BB2-B886-EB4941D34235}" type="pres">
       <dgm:prSet presAssocID="{7840AFDE-EE83-4191-BD93-4F264B4A8090}" presName="spacer" presStyleCnt="0"/>
@@ -8297,13 +7809,6 @@
           <a:avLst/>
         </a:prstGeom>
       </dgm:spPr>
-      <dgm:t>
-        <a:bodyPr/>
-        <a:lstStyle/>
-        <a:p>
-          <a:endParaRPr lang="en-US"/>
-        </a:p>
-      </dgm:t>
     </dgm:pt>
     <dgm:pt modelId="{8C469E77-8E51-412E-A868-DE0F74178365}" type="pres">
       <dgm:prSet presAssocID="{1D9AFA81-1510-4305-BBE5-D497AE42BCF1}" presName="spacer" presStyleCnt="0"/>
@@ -8321,13 +7826,6 @@
           <a:avLst/>
         </a:prstGeom>
       </dgm:spPr>
-      <dgm:t>
-        <a:bodyPr/>
-        <a:lstStyle/>
-        <a:p>
-          <a:endParaRPr lang="en-US"/>
-        </a:p>
-      </dgm:t>
     </dgm:pt>
     <dgm:pt modelId="{FDCB6B33-596D-4A1D-BA8C-0799B891F2FD}" type="pres">
       <dgm:prSet presAssocID="{A5F09641-9657-415B-B0C4-474241417B47}" presName="spacer" presStyleCnt="0"/>
@@ -8345,35 +7843,28 @@
           <a:avLst/>
         </a:prstGeom>
       </dgm:spPr>
-      <dgm:t>
-        <a:bodyPr/>
-        <a:lstStyle/>
-        <a:p>
-          <a:endParaRPr lang="en-US"/>
-        </a:p>
-      </dgm:t>
     </dgm:pt>
   </dgm:ptLst>
   <dgm:cxnLst>
+    <dgm:cxn modelId="{516A7004-DBE4-4023-BFB1-C4E9CF699ECC}" type="presOf" srcId="{49CCD78D-1447-4060-90B9-7E32412991FD}" destId="{37E82E2E-E79D-47E8-B2FB-23BCAC9A446D}" srcOrd="0" destOrd="0" presId="urn:microsoft.com/office/officeart/2005/8/layout/vList2"/>
+    <dgm:cxn modelId="{08413706-6332-43B9-968B-DF3301B2BD65}" srcId="{6254ED90-5A65-4B47-BE3D-044BCE1B0BE7}" destId="{DA61EAAE-B8D8-4EC2-B000-1D6DD5E7D9CC}" srcOrd="5" destOrd="0" parTransId="{B1AD2190-99F5-41CF-9EE2-A8258FA05E4E}" sibTransId="{7840AFDE-EE83-4191-BD93-4F264B4A8090}"/>
+    <dgm:cxn modelId="{8A9D253A-01BA-4F81-AA77-989765C6EBBA}" srcId="{6254ED90-5A65-4B47-BE3D-044BCE1B0BE7}" destId="{FCA1DD57-AC29-4AA0-B54A-2969A8BE01DA}" srcOrd="1" destOrd="0" parTransId="{641D6DE5-2C9C-422E-835A-42734083477F}" sibTransId="{2B7B2F48-2698-4D3F-8943-D072680A76E3}"/>
     <dgm:cxn modelId="{F661FD6D-638C-40EB-A07B-CBB30F40E408}" srcId="{6254ED90-5A65-4B47-BE3D-044BCE1B0BE7}" destId="{29D1F4AA-EB21-440E-BA4F-97FA6AC1E7B7}" srcOrd="2" destOrd="0" parTransId="{53B7CE84-D12E-4FFD-95AF-7167ADC8C9EE}" sibTransId="{7D0A9331-7533-499E-8AFE-33075F14F0CC}"/>
-    <dgm:cxn modelId="{1A8F41C9-BCD3-4960-ACA4-0A99BD891E82}" srcId="{6254ED90-5A65-4B47-BE3D-044BCE1B0BE7}" destId="{0AD7169F-608D-4612-BFE0-E17BB6AD103D}" srcOrd="7" destOrd="0" parTransId="{8DAACD12-E13D-4C9A-A1CB-F9B571701185}" sibTransId="{A5F09641-9657-415B-B0C4-474241417B47}"/>
-    <dgm:cxn modelId="{08413706-6332-43B9-968B-DF3301B2BD65}" srcId="{6254ED90-5A65-4B47-BE3D-044BCE1B0BE7}" destId="{DA61EAAE-B8D8-4EC2-B000-1D6DD5E7D9CC}" srcOrd="5" destOrd="0" parTransId="{B1AD2190-99F5-41CF-9EE2-A8258FA05E4E}" sibTransId="{7840AFDE-EE83-4191-BD93-4F264B4A8090}"/>
-    <dgm:cxn modelId="{C64CBCF7-10F0-41E4-86A3-41727C87D41F}" srcId="{6254ED90-5A65-4B47-BE3D-044BCE1B0BE7}" destId="{DB7FC6AA-AAB3-4116-85AB-D443D6ACE572}" srcOrd="6" destOrd="0" parTransId="{D0423E09-2F88-4A98-AA6E-594EB2A10368}" sibTransId="{1D9AFA81-1510-4305-BBE5-D497AE42BCF1}"/>
-    <dgm:cxn modelId="{E4D033CF-BA8E-43CA-AF6F-9F2BF7E95FA1}" type="presOf" srcId="{0AD7169F-608D-4612-BFE0-E17BB6AD103D}" destId="{74E61ACD-84AF-4D36-A5C8-23C421BDD98F}" srcOrd="0" destOrd="0" presId="urn:microsoft.com/office/officeart/2005/8/layout/vList2"/>
-    <dgm:cxn modelId="{DB3F95B6-F9C8-4C54-9FB9-272D6C9C4290}" srcId="{6254ED90-5A65-4B47-BE3D-044BCE1B0BE7}" destId="{19BE564F-B3A1-40C3-B327-1C408F630C10}" srcOrd="4" destOrd="0" parTransId="{1AD0CF30-7F35-4771-9A99-7E83063F9373}" sibTransId="{2DAB3C2A-E157-46D4-B86F-C06DAA94BF1F}"/>
+    <dgm:cxn modelId="{BCCE5875-6491-45CD-9C5D-1EC4DEA78FA2}" type="presOf" srcId="{19BE564F-B3A1-40C3-B327-1C408F630C10}" destId="{FBFE87C6-CB2F-4A07-B760-E430466E5A0D}" srcOrd="0" destOrd="0" presId="urn:microsoft.com/office/officeart/2005/8/layout/vList2"/>
+    <dgm:cxn modelId="{A5ECA076-E855-4F85-8C55-C1B22A8C8336}" srcId="{6254ED90-5A65-4B47-BE3D-044BCE1B0BE7}" destId="{49CCD78D-1447-4060-90B9-7E32412991FD}" srcOrd="3" destOrd="0" parTransId="{C16AA46F-2C2E-49C5-8E7D-D124830B266E}" sibTransId="{8E0C5218-8D2D-433A-90A5-B200477B8E2F}"/>
+    <dgm:cxn modelId="{5BC06C84-748D-4AE2-A4E3-99F3A6750FD8}" type="presOf" srcId="{FCA1DD57-AC29-4AA0-B54A-2969A8BE01DA}" destId="{36B2DE21-2751-4CD5-ACBE-5714C84DE808}" srcOrd="0" destOrd="0" presId="urn:microsoft.com/office/officeart/2005/8/layout/vList2"/>
     <dgm:cxn modelId="{8E520290-ACC0-483A-8B7B-C4896AA7699E}" type="presOf" srcId="{29D1F4AA-EB21-440E-BA4F-97FA6AC1E7B7}" destId="{8137FAE4-8DBA-497A-A15E-057D8D9ACB34}" srcOrd="0" destOrd="0" presId="urn:microsoft.com/office/officeart/2005/8/layout/vList2"/>
-    <dgm:cxn modelId="{FCB058DA-C82A-424D-8B23-A9D0DA64C7FB}" type="presOf" srcId="{D995101B-B082-462A-9A6B-FBA3AC0F7249}" destId="{15C4999E-15AF-4C24-A45F-76F16C0E7AFF}" srcOrd="0" destOrd="0" presId="urn:microsoft.com/office/officeart/2005/8/layout/vList2"/>
-    <dgm:cxn modelId="{C0AC6DB9-7B82-4091-A7D8-BE92ADA9CECB}" type="presOf" srcId="{DA61EAAE-B8D8-4EC2-B000-1D6DD5E7D9CC}" destId="{70D83F14-422C-42D6-8D30-60B8DDA33D79}" srcOrd="0" destOrd="0" presId="urn:microsoft.com/office/officeart/2005/8/layout/vList2"/>
-    <dgm:cxn modelId="{8A9D253A-01BA-4F81-AA77-989765C6EBBA}" srcId="{6254ED90-5A65-4B47-BE3D-044BCE1B0BE7}" destId="{FCA1DD57-AC29-4AA0-B54A-2969A8BE01DA}" srcOrd="1" destOrd="0" parTransId="{641D6DE5-2C9C-422E-835A-42734083477F}" sibTransId="{2B7B2F48-2698-4D3F-8943-D072680A76E3}"/>
-    <dgm:cxn modelId="{A5ECA076-E855-4F85-8C55-C1B22A8C8336}" srcId="{6254ED90-5A65-4B47-BE3D-044BCE1B0BE7}" destId="{49CCD78D-1447-4060-90B9-7E32412991FD}" srcOrd="3" destOrd="0" parTransId="{C16AA46F-2C2E-49C5-8E7D-D124830B266E}" sibTransId="{8E0C5218-8D2D-433A-90A5-B200477B8E2F}"/>
-    <dgm:cxn modelId="{516A7004-DBE4-4023-BFB1-C4E9CF699ECC}" type="presOf" srcId="{49CCD78D-1447-4060-90B9-7E32412991FD}" destId="{37E82E2E-E79D-47E8-B2FB-23BCAC9A446D}" srcOrd="0" destOrd="0" presId="urn:microsoft.com/office/officeart/2005/8/layout/vList2"/>
-    <dgm:cxn modelId="{204BEDF5-EC6C-41CA-B372-722E361C452F}" srcId="{6254ED90-5A65-4B47-BE3D-044BCE1B0BE7}" destId="{6E6B4598-3A23-4EC6-8F24-6261FE6806E1}" srcOrd="8" destOrd="0" parTransId="{C36690E3-2AD7-4072-BE1C-380A03B5FF62}" sibTransId="{32498519-9604-4889-98FA-AAFDD0B27963}"/>
     <dgm:cxn modelId="{8D690694-FD19-468B-B4B5-289C803F5AE3}" srcId="{6254ED90-5A65-4B47-BE3D-044BCE1B0BE7}" destId="{D995101B-B082-462A-9A6B-FBA3AC0F7249}" srcOrd="0" destOrd="0" parTransId="{DA6BB906-A408-4321-B8AD-3C626EE17CBA}" sibTransId="{6470D14B-09F6-4241-9D70-ED7B8EA46C35}"/>
     <dgm:cxn modelId="{406B1299-51C0-46B9-BAAA-9ED4802A667C}" type="presOf" srcId="{6E6B4598-3A23-4EC6-8F24-6261FE6806E1}" destId="{C4778678-DCDC-4F56-B9F8-87B868897810}" srcOrd="0" destOrd="0" presId="urn:microsoft.com/office/officeart/2005/8/layout/vList2"/>
-    <dgm:cxn modelId="{BCCE5875-6491-45CD-9C5D-1EC4DEA78FA2}" type="presOf" srcId="{19BE564F-B3A1-40C3-B327-1C408F630C10}" destId="{FBFE87C6-CB2F-4A07-B760-E430466E5A0D}" srcOrd="0" destOrd="0" presId="urn:microsoft.com/office/officeart/2005/8/layout/vList2"/>
+    <dgm:cxn modelId="{DB3F95B6-F9C8-4C54-9FB9-272D6C9C4290}" srcId="{6254ED90-5A65-4B47-BE3D-044BCE1B0BE7}" destId="{19BE564F-B3A1-40C3-B327-1C408F630C10}" srcOrd="4" destOrd="0" parTransId="{1AD0CF30-7F35-4771-9A99-7E83063F9373}" sibTransId="{2DAB3C2A-E157-46D4-B86F-C06DAA94BF1F}"/>
+    <dgm:cxn modelId="{C0AC6DB9-7B82-4091-A7D8-BE92ADA9CECB}" type="presOf" srcId="{DA61EAAE-B8D8-4EC2-B000-1D6DD5E7D9CC}" destId="{70D83F14-422C-42D6-8D30-60B8DDA33D79}" srcOrd="0" destOrd="0" presId="urn:microsoft.com/office/officeart/2005/8/layout/vList2"/>
+    <dgm:cxn modelId="{1A8F41C9-BCD3-4960-ACA4-0A99BD891E82}" srcId="{6254ED90-5A65-4B47-BE3D-044BCE1B0BE7}" destId="{0AD7169F-608D-4612-BFE0-E17BB6AD103D}" srcOrd="7" destOrd="0" parTransId="{8DAACD12-E13D-4C9A-A1CB-F9B571701185}" sibTransId="{A5F09641-9657-415B-B0C4-474241417B47}"/>
+    <dgm:cxn modelId="{E4D033CF-BA8E-43CA-AF6F-9F2BF7E95FA1}" type="presOf" srcId="{0AD7169F-608D-4612-BFE0-E17BB6AD103D}" destId="{74E61ACD-84AF-4D36-A5C8-23C421BDD98F}" srcOrd="0" destOrd="0" presId="urn:microsoft.com/office/officeart/2005/8/layout/vList2"/>
     <dgm:cxn modelId="{400FA1CF-5962-4D6F-9AC0-B09242E84CF6}" type="presOf" srcId="{DB7FC6AA-AAB3-4116-85AB-D443D6ACE572}" destId="{50E77999-418B-4A74-9FC5-37E38C275377}" srcOrd="0" destOrd="0" presId="urn:microsoft.com/office/officeart/2005/8/layout/vList2"/>
-    <dgm:cxn modelId="{5BC06C84-748D-4AE2-A4E3-99F3A6750FD8}" type="presOf" srcId="{FCA1DD57-AC29-4AA0-B54A-2969A8BE01DA}" destId="{36B2DE21-2751-4CD5-ACBE-5714C84DE808}" srcOrd="0" destOrd="0" presId="urn:microsoft.com/office/officeart/2005/8/layout/vList2"/>
+    <dgm:cxn modelId="{FCB058DA-C82A-424D-8B23-A9D0DA64C7FB}" type="presOf" srcId="{D995101B-B082-462A-9A6B-FBA3AC0F7249}" destId="{15C4999E-15AF-4C24-A45F-76F16C0E7AFF}" srcOrd="0" destOrd="0" presId="urn:microsoft.com/office/officeart/2005/8/layout/vList2"/>
     <dgm:cxn modelId="{AEB1CAE3-2376-429D-B169-3C9C807D3291}" type="presOf" srcId="{6254ED90-5A65-4B47-BE3D-044BCE1B0BE7}" destId="{65BDEFC1-7F83-455B-8607-1A2FC172B794}" srcOrd="0" destOrd="0" presId="urn:microsoft.com/office/officeart/2005/8/layout/vList2"/>
+    <dgm:cxn modelId="{204BEDF5-EC6C-41CA-B372-722E361C452F}" srcId="{6254ED90-5A65-4B47-BE3D-044BCE1B0BE7}" destId="{6E6B4598-3A23-4EC6-8F24-6261FE6806E1}" srcOrd="8" destOrd="0" parTransId="{C36690E3-2AD7-4072-BE1C-380A03B5FF62}" sibTransId="{32498519-9604-4889-98FA-AAFDD0B27963}"/>
+    <dgm:cxn modelId="{C64CBCF7-10F0-41E4-86A3-41727C87D41F}" srcId="{6254ED90-5A65-4B47-BE3D-044BCE1B0BE7}" destId="{DB7FC6AA-AAB3-4116-85AB-D443D6ACE572}" srcOrd="6" destOrd="0" parTransId="{D0423E09-2F88-4A98-AA6E-594EB2A10368}" sibTransId="{1D9AFA81-1510-4305-BBE5-D497AE42BCF1}"/>
     <dgm:cxn modelId="{E517313B-9C4D-4FBA-9C7F-0B095E0925DC}" type="presParOf" srcId="{65BDEFC1-7F83-455B-8607-1A2FC172B794}" destId="{15C4999E-15AF-4C24-A45F-76F16C0E7AFF}" srcOrd="0" destOrd="0" presId="urn:microsoft.com/office/officeart/2005/8/layout/vList2"/>
     <dgm:cxn modelId="{C796F6B9-255C-4935-B006-5C09E09B8F8D}" type="presParOf" srcId="{65BDEFC1-7F83-455B-8607-1A2FC172B794}" destId="{B3AC121C-D1DE-4ED5-A2AE-7BF69697747C}" srcOrd="1" destOrd="0" presId="urn:microsoft.com/office/officeart/2005/8/layout/vList2"/>
     <dgm:cxn modelId="{5603C29B-48AD-49C2-90CF-6446D5B6092E}" type="presParOf" srcId="{65BDEFC1-7F83-455B-8607-1A2FC172B794}" destId="{36B2DE21-2751-4CD5-ACBE-5714C84DE808}" srcOrd="2" destOrd="0" presId="urn:microsoft.com/office/officeart/2005/8/layout/vList2"/>
@@ -8454,7 +7945,7 @@
         </a:bodyPr>
         <a:lstStyle/>
         <a:p>
-          <a:pPr lvl="0" algn="ctr" defTabSz="400050">
+          <a:pPr marL="0" lvl="0" indent="0" algn="ctr" defTabSz="400050">
             <a:lnSpc>
               <a:spcPct val="90000"/>
             </a:lnSpc>
@@ -8464,6 +7955,7 @@
             <a:spcAft>
               <a:spcPct val="35000"/>
             </a:spcAft>
+            <a:buNone/>
           </a:pPr>
           <a:r>
             <a:rPr lang="en-US" sz="900" b="0" i="0" kern="1200"/>
@@ -8521,7 +8013,7 @@
         </a:bodyPr>
         <a:lstStyle/>
         <a:p>
-          <a:pPr lvl="0" algn="ctr" defTabSz="400050">
+          <a:pPr marL="0" lvl="0" indent="0" algn="ctr" defTabSz="400050">
             <a:lnSpc>
               <a:spcPct val="90000"/>
             </a:lnSpc>
@@ -8531,6 +8023,7 @@
             <a:spcAft>
               <a:spcPct val="35000"/>
             </a:spcAft>
+            <a:buNone/>
           </a:pPr>
           <a:r>
             <a:rPr lang="en-US" sz="900" b="0" i="0" kern="1200"/>
@@ -8587,7 +8080,7 @@
         </a:bodyPr>
         <a:lstStyle/>
         <a:p>
-          <a:pPr lvl="0" algn="ctr" defTabSz="400050">
+          <a:pPr marL="0" lvl="0" indent="0" algn="ctr" defTabSz="400050">
             <a:lnSpc>
               <a:spcPct val="90000"/>
             </a:lnSpc>
@@ -8597,6 +8090,7 @@
             <a:spcAft>
               <a:spcPct val="35000"/>
             </a:spcAft>
+            <a:buNone/>
           </a:pPr>
           <a:r>
             <a:rPr lang="en-US" sz="900" b="0" i="0" kern="1200"/>
@@ -8653,7 +8147,7 @@
         </a:bodyPr>
         <a:lstStyle/>
         <a:p>
-          <a:pPr lvl="0" algn="ctr" defTabSz="400050">
+          <a:pPr marL="0" lvl="0" indent="0" algn="ctr" defTabSz="400050">
             <a:lnSpc>
               <a:spcPct val="90000"/>
             </a:lnSpc>
@@ -8663,6 +8157,7 @@
             <a:spcAft>
               <a:spcPct val="35000"/>
             </a:spcAft>
+            <a:buNone/>
           </a:pPr>
           <a:r>
             <a:rPr lang="en-US" sz="900" b="0" i="0" kern="1200"/>
@@ -8719,7 +8214,7 @@
         </a:bodyPr>
         <a:lstStyle/>
         <a:p>
-          <a:pPr lvl="0" algn="ctr" defTabSz="400050">
+          <a:pPr marL="0" lvl="0" indent="0" algn="ctr" defTabSz="400050">
             <a:lnSpc>
               <a:spcPct val="90000"/>
             </a:lnSpc>
@@ -8729,6 +8224,7 @@
             <a:spcAft>
               <a:spcPct val="35000"/>
             </a:spcAft>
+            <a:buNone/>
           </a:pPr>
           <a:r>
             <a:rPr lang="en-US" sz="900" b="0" i="0" kern="1200"/>
@@ -8785,7 +8281,7 @@
         </a:bodyPr>
         <a:lstStyle/>
         <a:p>
-          <a:pPr lvl="0" algn="ctr" defTabSz="400050">
+          <a:pPr marL="0" lvl="0" indent="0" algn="ctr" defTabSz="400050">
             <a:lnSpc>
               <a:spcPct val="90000"/>
             </a:lnSpc>
@@ -8795,6 +8291,7 @@
             <a:spcAft>
               <a:spcPct val="35000"/>
             </a:spcAft>
+            <a:buNone/>
           </a:pPr>
           <a:r>
             <a:rPr lang="en-US" sz="900" b="0" i="0" kern="1200"/>
@@ -8851,7 +8348,7 @@
         </a:bodyPr>
         <a:lstStyle/>
         <a:p>
-          <a:pPr lvl="0" algn="ctr" defTabSz="400050">
+          <a:pPr marL="0" lvl="0" indent="0" algn="ctr" defTabSz="400050">
             <a:lnSpc>
               <a:spcPct val="90000"/>
             </a:lnSpc>
@@ -8861,6 +8358,7 @@
             <a:spcAft>
               <a:spcPct val="35000"/>
             </a:spcAft>
+            <a:buNone/>
           </a:pPr>
           <a:r>
             <a:rPr lang="en-US" sz="900" b="0" i="0" kern="1200"/>
@@ -8917,7 +8415,7 @@
         </a:bodyPr>
         <a:lstStyle/>
         <a:p>
-          <a:pPr lvl="0" algn="ctr" defTabSz="400050">
+          <a:pPr marL="0" lvl="0" indent="0" algn="ctr" defTabSz="400050">
             <a:lnSpc>
               <a:spcPct val="90000"/>
             </a:lnSpc>
@@ -8927,6 +8425,7 @@
             <a:spcAft>
               <a:spcPct val="35000"/>
             </a:spcAft>
+            <a:buNone/>
           </a:pPr>
           <a:r>
             <a:rPr lang="en-US" sz="900" b="0" i="0" kern="1200"/>
@@ -8983,7 +8482,7 @@
         </a:bodyPr>
         <a:lstStyle/>
         <a:p>
-          <a:pPr lvl="0" algn="ctr" defTabSz="400050">
+          <a:pPr marL="0" lvl="0" indent="0" algn="ctr" defTabSz="400050">
             <a:lnSpc>
               <a:spcPct val="90000"/>
             </a:lnSpc>
@@ -8993,6 +8492,7 @@
             <a:spcAft>
               <a:spcPct val="35000"/>
             </a:spcAft>
+            <a:buNone/>
           </a:pPr>
           <a:r>
             <a:rPr lang="en-US" sz="900" b="0" i="0" kern="1200"/>

</xml_diff>